<commit_message>
first commit avec reponses
</commit_message>
<xml_diff>
--- a/Projet FLE.docx
+++ b/Projet FLE.docx
@@ -3,11 +3,1659 @@
 <w:document xmlns:wpc="http://schemas.microsoft.com/office/word/2010/wordprocessingCanvas" xmlns:mc="http://schemas.openxmlformats.org/markup-compatibility/2006" xmlns:o="urn:schemas-microsoft-com:office:office" xmlns:r="http://schemas.openxmlformats.org/officeDocument/2006/relationships" xmlns:m="http://schemas.openxmlformats.org/officeDocument/2006/math" xmlns:v="urn:schemas-microsoft-com:vml" xmlns:wp14="http://schemas.microsoft.com/office/word/2010/wordprocessingDrawing" xmlns:wp="http://schemas.openxmlformats.org/drawingml/2006/wordprocessingDrawing" xmlns:w10="urn:schemas-microsoft-com:office:word" xmlns:w="http://schemas.openxmlformats.org/wordprocessingml/2006/main" xmlns:w14="http://schemas.microsoft.com/office/word/2010/wordml" xmlns:wpg="http://schemas.microsoft.com/office/word/2010/wordprocessingGroup" xmlns:wpi="http://schemas.microsoft.com/office/word/2010/wordprocessingInk" xmlns:wne="http://schemas.microsoft.com/office/word/2006/wordml" xmlns:wps="http://schemas.microsoft.com/office/word/2010/wordprocessingShape" mc:Ignorable="w14 wp14">
   <w:body>
     <w:p>
-      <w:r>
-        <w:t>Projet FLE</w:t>
+      <w:pPr>
+        <w:spacing w:line="360" w:lineRule="auto"/>
+        <w:rPr>
+          <w:b/>
+          <w:sz w:val="28"/>
+          <w:szCs w:val="28"/>
+          <w:u w:val="single"/>
+          <w:lang w:val="fr-FR"/>
+        </w:rPr>
+      </w:pPr>
+      <w:r>
+        <w:rPr>
+          <w:b/>
+          <w:sz w:val="28"/>
+          <w:szCs w:val="28"/>
+          <w:lang w:val="fr-FR"/>
+        </w:rPr>
+        <w:t xml:space="preserve">I </w:t>
+      </w:r>
+      <w:r>
+        <w:rPr>
+          <w:b/>
+          <w:sz w:val="28"/>
+          <w:szCs w:val="28"/>
+          <w:u w:val="single"/>
+          <w:lang w:val="fr-FR"/>
+        </w:rPr>
+        <w:t>LES TEMPS DU PASSE</w:t>
       </w:r>
       <w:bookmarkStart w:id="0" w:name="_GoBack"/>
       <w:bookmarkEnd w:id="0"/>
+    </w:p>
+    <w:p>
+      <w:pPr>
+        <w:pStyle w:val="ListParagraph"/>
+        <w:numPr>
+          <w:ilvl w:val="0"/>
+          <w:numId w:val="2"/>
+        </w:numPr>
+        <w:spacing w:line="360" w:lineRule="auto"/>
+        <w:ind w:left="0" w:hanging="11"/>
+        <w:rPr>
+          <w:rFonts w:ascii="Times New Roman" w:hAnsi="Times New Roman" w:cs="Times New Roman"/>
+          <w:sz w:val="24"/>
+          <w:szCs w:val="24"/>
+          <w:u w:val="thick"/>
+          <w:lang w:val="fr-FR"/>
+        </w:rPr>
+      </w:pPr>
+      <w:r>
+        <w:rPr>
+          <w:rFonts w:ascii="Times New Roman" w:hAnsi="Times New Roman" w:cs="Times New Roman"/>
+          <w:sz w:val="24"/>
+          <w:szCs w:val="24"/>
+          <w:u w:val="thick"/>
+          <w:lang w:val="fr-FR"/>
+        </w:rPr>
+        <w:t xml:space="preserve">Complétons </w:t>
+      </w:r>
+      <w:r>
+        <w:rPr>
+          <w:rFonts w:ascii="Times New Roman" w:hAnsi="Times New Roman" w:cs="Times New Roman"/>
+          <w:sz w:val="24"/>
+          <w:u w:val="thick"/>
+          <w:lang w:val="fr-FR"/>
+        </w:rPr>
+        <w:t>le texte en conjuguant le verbe à l’imparfait ou au passé composé :</w:t>
+      </w:r>
+    </w:p>
+    <w:p>
+      <w:pPr>
+        <w:spacing w:line="360" w:lineRule="auto"/>
+        <w:jc w:val="both"/>
+        <w:rPr>
+          <w:rFonts w:ascii="Times New Roman" w:hAnsi="Times New Roman" w:cs="Times New Roman"/>
+          <w:sz w:val="24"/>
+          <w:lang w:val="fr-FR"/>
+        </w:rPr>
+      </w:pPr>
+      <w:r>
+        <w:rPr>
+          <w:rFonts w:ascii="Times New Roman" w:hAnsi="Times New Roman" w:cs="Times New Roman"/>
+          <w:sz w:val="24"/>
+          <w:lang w:val="fr-FR"/>
+        </w:rPr>
+        <w:t xml:space="preserve">Le mois </w:t>
+      </w:r>
+      <w:r>
+        <w:rPr>
+          <w:rFonts w:ascii="Times New Roman" w:hAnsi="Times New Roman" w:cs="Times New Roman"/>
+          <w:sz w:val="24"/>
+          <w:lang w:val="fr-FR"/>
+        </w:rPr>
+        <w:t>dernier, je</w:t>
+      </w:r>
+      <w:r>
+        <w:rPr>
+          <w:rFonts w:ascii="Times New Roman" w:hAnsi="Times New Roman" w:cs="Times New Roman"/>
+          <w:sz w:val="24"/>
+          <w:lang w:val="fr-FR"/>
+        </w:rPr>
+        <w:t xml:space="preserve"> </w:t>
+      </w:r>
+      <w:r>
+        <w:rPr>
+          <w:rFonts w:ascii="Times New Roman" w:hAnsi="Times New Roman" w:cs="Times New Roman"/>
+          <w:sz w:val="24"/>
+          <w:u w:val="thick"/>
+          <w:lang w:val="fr-FR"/>
+        </w:rPr>
+        <w:t>me suis rendu</w:t>
+      </w:r>
+      <w:r>
+        <w:rPr>
+          <w:rFonts w:ascii="Times New Roman" w:hAnsi="Times New Roman" w:cs="Times New Roman"/>
+          <w:sz w:val="24"/>
+          <w:lang w:val="fr-FR"/>
+        </w:rPr>
+        <w:t xml:space="preserve"> </w:t>
+      </w:r>
+      <w:r>
+        <w:rPr>
+          <w:rFonts w:ascii="Times New Roman" w:hAnsi="Times New Roman" w:cs="Times New Roman"/>
+          <w:sz w:val="24"/>
+          <w:lang w:val="fr-FR"/>
+        </w:rPr>
+        <w:t>à</w:t>
+      </w:r>
+      <w:r>
+        <w:rPr>
+          <w:rFonts w:ascii="Times New Roman" w:hAnsi="Times New Roman" w:cs="Times New Roman"/>
+          <w:sz w:val="24"/>
+          <w:lang w:val="fr-FR"/>
+        </w:rPr>
+        <w:t xml:space="preserve"> la foire aux vins de </w:t>
+      </w:r>
+      <w:r>
+        <w:rPr>
+          <w:rFonts w:ascii="Times New Roman" w:hAnsi="Times New Roman" w:cs="Times New Roman"/>
+          <w:sz w:val="24"/>
+          <w:lang w:val="fr-FR"/>
+        </w:rPr>
+        <w:t>Strasbourg. C</w:t>
+      </w:r>
+      <w:r>
+        <w:rPr>
+          <w:rFonts w:ascii="Times New Roman" w:hAnsi="Times New Roman" w:cs="Times New Roman"/>
+          <w:sz w:val="24"/>
+          <w:u w:val="thick"/>
+          <w:lang w:val="fr-FR"/>
+        </w:rPr>
+        <w:t>’était</w:t>
+      </w:r>
+      <w:r>
+        <w:rPr>
+          <w:rFonts w:ascii="Times New Roman" w:hAnsi="Times New Roman" w:cs="Times New Roman"/>
+          <w:sz w:val="24"/>
+          <w:u w:val="thick"/>
+          <w:lang w:val="fr-FR"/>
+        </w:rPr>
+        <w:t xml:space="preserve"> </w:t>
+      </w:r>
+      <w:r>
+        <w:rPr>
+          <w:rFonts w:ascii="Times New Roman" w:hAnsi="Times New Roman" w:cs="Times New Roman"/>
+          <w:sz w:val="24"/>
+          <w:lang w:val="fr-FR"/>
+        </w:rPr>
+        <w:t xml:space="preserve">un grand </w:t>
+      </w:r>
+      <w:r>
+        <w:rPr>
+          <w:rFonts w:ascii="Times New Roman" w:hAnsi="Times New Roman" w:cs="Times New Roman"/>
+          <w:sz w:val="24"/>
+          <w:lang w:val="fr-FR"/>
+        </w:rPr>
+        <w:t>évènement</w:t>
+      </w:r>
+      <w:r>
+        <w:rPr>
+          <w:rFonts w:ascii="Times New Roman" w:hAnsi="Times New Roman" w:cs="Times New Roman"/>
+          <w:sz w:val="24"/>
+          <w:lang w:val="fr-FR"/>
+        </w:rPr>
+        <w:t xml:space="preserve"> alors je </w:t>
+      </w:r>
+      <w:r>
+        <w:rPr>
+          <w:rFonts w:ascii="Times New Roman" w:hAnsi="Times New Roman" w:cs="Times New Roman"/>
+          <w:sz w:val="24"/>
+          <w:u w:val="thick"/>
+          <w:lang w:val="fr-FR"/>
+        </w:rPr>
+        <w:t>préférais</w:t>
+      </w:r>
+      <w:r>
+        <w:rPr>
+          <w:rFonts w:ascii="Times New Roman" w:hAnsi="Times New Roman" w:cs="Times New Roman"/>
+          <w:sz w:val="24"/>
+          <w:lang w:val="fr-FR"/>
+        </w:rPr>
+        <w:t xml:space="preserve"> prendre les transports en commun pour y </w:t>
+      </w:r>
+      <w:r>
+        <w:rPr>
+          <w:rFonts w:ascii="Times New Roman" w:hAnsi="Times New Roman" w:cs="Times New Roman"/>
+          <w:sz w:val="24"/>
+          <w:lang w:val="fr-FR"/>
+        </w:rPr>
+        <w:t>aller. Il</w:t>
+      </w:r>
+      <w:r>
+        <w:rPr>
+          <w:rFonts w:ascii="Times New Roman" w:hAnsi="Times New Roman" w:cs="Times New Roman"/>
+          <w:sz w:val="24"/>
+          <w:lang w:val="fr-FR"/>
+        </w:rPr>
+        <w:t xml:space="preserve"> y </w:t>
+      </w:r>
+      <w:r>
+        <w:rPr>
+          <w:rFonts w:ascii="Times New Roman" w:hAnsi="Times New Roman" w:cs="Times New Roman"/>
+          <w:sz w:val="24"/>
+          <w:u w:val="thick"/>
+          <w:lang w:val="fr-FR"/>
+        </w:rPr>
+        <w:t>avait</w:t>
+      </w:r>
+      <w:r>
+        <w:rPr>
+          <w:rFonts w:ascii="Times New Roman" w:hAnsi="Times New Roman" w:cs="Times New Roman"/>
+          <w:sz w:val="24"/>
+          <w:lang w:val="fr-FR"/>
+        </w:rPr>
+        <w:t xml:space="preserve"> une foule </w:t>
+      </w:r>
+      <w:r>
+        <w:rPr>
+          <w:rFonts w:ascii="Times New Roman" w:hAnsi="Times New Roman" w:cs="Times New Roman"/>
+          <w:sz w:val="24"/>
+          <w:lang w:val="fr-FR"/>
+        </w:rPr>
+        <w:t>innombrable. Ce</w:t>
+      </w:r>
+      <w:r>
+        <w:rPr>
+          <w:rFonts w:ascii="Times New Roman" w:hAnsi="Times New Roman" w:cs="Times New Roman"/>
+          <w:sz w:val="24"/>
+          <w:lang w:val="fr-FR"/>
+        </w:rPr>
+        <w:t xml:space="preserve"> salon</w:t>
+      </w:r>
+      <w:r>
+        <w:rPr>
+          <w:rFonts w:ascii="Times New Roman" w:hAnsi="Times New Roman" w:cs="Times New Roman"/>
+          <w:sz w:val="24"/>
+          <w:u w:val="thick"/>
+          <w:lang w:val="fr-FR"/>
+        </w:rPr>
+        <w:t xml:space="preserve"> </w:t>
+      </w:r>
+      <w:r>
+        <w:rPr>
+          <w:rFonts w:ascii="Times New Roman" w:hAnsi="Times New Roman" w:cs="Times New Roman"/>
+          <w:sz w:val="24"/>
+          <w:u w:val="thick"/>
+          <w:lang w:val="fr-FR"/>
+        </w:rPr>
+        <w:t>représentait</w:t>
+      </w:r>
+      <w:r>
+        <w:rPr>
+          <w:rFonts w:ascii="Times New Roman" w:hAnsi="Times New Roman" w:cs="Times New Roman"/>
+          <w:sz w:val="24"/>
+          <w:u w:val="single"/>
+          <w:lang w:val="fr-FR"/>
+        </w:rPr>
+        <w:t xml:space="preserve"> </w:t>
+      </w:r>
+      <w:r>
+        <w:rPr>
+          <w:rFonts w:ascii="Times New Roman" w:hAnsi="Times New Roman" w:cs="Times New Roman"/>
+          <w:sz w:val="24"/>
+          <w:lang w:val="fr-FR"/>
+        </w:rPr>
+        <w:t xml:space="preserve"> le moyen de </w:t>
+      </w:r>
+      <w:r>
+        <w:rPr>
+          <w:rFonts w:ascii="Times New Roman" w:hAnsi="Times New Roman" w:cs="Times New Roman"/>
+          <w:sz w:val="24"/>
+          <w:lang w:val="fr-FR"/>
+        </w:rPr>
+        <w:t>développer</w:t>
+      </w:r>
+      <w:r>
+        <w:rPr>
+          <w:rFonts w:ascii="Times New Roman" w:hAnsi="Times New Roman" w:cs="Times New Roman"/>
+          <w:sz w:val="24"/>
+          <w:lang w:val="fr-FR"/>
+        </w:rPr>
+        <w:t xml:space="preserve"> mon </w:t>
+      </w:r>
+      <w:r>
+        <w:rPr>
+          <w:rFonts w:ascii="Times New Roman" w:hAnsi="Times New Roman" w:cs="Times New Roman"/>
+          <w:sz w:val="24"/>
+          <w:lang w:val="fr-FR"/>
+        </w:rPr>
+        <w:t>réseau</w:t>
+      </w:r>
+      <w:r>
+        <w:rPr>
+          <w:rFonts w:ascii="Times New Roman" w:hAnsi="Times New Roman" w:cs="Times New Roman"/>
+          <w:sz w:val="24"/>
+          <w:lang w:val="fr-FR"/>
+        </w:rPr>
+        <w:t xml:space="preserve"> puisque j</w:t>
+      </w:r>
+      <w:r>
+        <w:rPr>
+          <w:rFonts w:ascii="Times New Roman" w:hAnsi="Times New Roman" w:cs="Times New Roman"/>
+          <w:sz w:val="24"/>
+          <w:lang w:val="fr-FR"/>
+        </w:rPr>
+        <w:t xml:space="preserve">e </w:t>
+      </w:r>
+      <w:r>
+        <w:rPr>
+          <w:rFonts w:ascii="Times New Roman" w:hAnsi="Times New Roman" w:cs="Times New Roman"/>
+          <w:sz w:val="24"/>
+          <w:u w:val="thick"/>
+          <w:lang w:val="fr-FR"/>
+        </w:rPr>
+        <w:t>souhaitais</w:t>
+      </w:r>
+      <w:r>
+        <w:rPr>
+          <w:rFonts w:ascii="Times New Roman" w:hAnsi="Times New Roman" w:cs="Times New Roman"/>
+          <w:sz w:val="24"/>
+          <w:lang w:val="fr-FR"/>
+        </w:rPr>
+        <w:t xml:space="preserve"> faire carrière dans une maison vinicole.</w:t>
+      </w:r>
+    </w:p>
+    <w:p>
+      <w:pPr>
+        <w:spacing w:line="360" w:lineRule="auto"/>
+        <w:jc w:val="both"/>
+        <w:rPr>
+          <w:rFonts w:ascii="Times New Roman" w:hAnsi="Times New Roman" w:cs="Times New Roman"/>
+          <w:sz w:val="24"/>
+          <w:lang w:val="fr-FR"/>
+        </w:rPr>
+      </w:pPr>
+      <w:r>
+        <w:rPr>
+          <w:rFonts w:ascii="Times New Roman" w:hAnsi="Times New Roman" w:cs="Times New Roman"/>
+          <w:sz w:val="24"/>
+          <w:lang w:val="fr-FR"/>
+        </w:rPr>
+        <w:t xml:space="preserve">Pour valider mon diplôme, je </w:t>
+      </w:r>
+      <w:r>
+        <w:rPr>
+          <w:rFonts w:ascii="Times New Roman" w:hAnsi="Times New Roman" w:cs="Times New Roman"/>
+          <w:sz w:val="24"/>
+          <w:u w:val="thick"/>
+          <w:lang w:val="fr-FR"/>
+        </w:rPr>
+        <w:t>devais</w:t>
+      </w:r>
+      <w:r>
+        <w:rPr>
+          <w:rFonts w:ascii="Times New Roman" w:hAnsi="Times New Roman" w:cs="Times New Roman"/>
+          <w:sz w:val="24"/>
+          <w:lang w:val="fr-FR"/>
+        </w:rPr>
+        <w:t xml:space="preserve"> trouver un stage. Je </w:t>
+      </w:r>
+      <w:r>
+        <w:rPr>
+          <w:rFonts w:ascii="Times New Roman" w:hAnsi="Times New Roman" w:cs="Times New Roman"/>
+          <w:sz w:val="24"/>
+          <w:u w:val="thick"/>
+          <w:lang w:val="fr-FR"/>
+        </w:rPr>
+        <w:t>suis allé</w:t>
+      </w:r>
+      <w:r>
+        <w:rPr>
+          <w:rFonts w:ascii="Times New Roman" w:hAnsi="Times New Roman" w:cs="Times New Roman"/>
+          <w:sz w:val="24"/>
+          <w:lang w:val="fr-FR"/>
+        </w:rPr>
+        <w:t xml:space="preserve"> visiter différents stands et</w:t>
+      </w:r>
+      <w:r>
+        <w:rPr>
+          <w:rFonts w:ascii="Times New Roman" w:hAnsi="Times New Roman" w:cs="Times New Roman"/>
+          <w:sz w:val="24"/>
+          <w:u w:val="thick"/>
+          <w:lang w:val="fr-FR"/>
+        </w:rPr>
+        <w:t xml:space="preserve"> j’ai rencontré </w:t>
+      </w:r>
+      <w:r>
+        <w:rPr>
+          <w:rFonts w:ascii="Times New Roman" w:hAnsi="Times New Roman" w:cs="Times New Roman"/>
+          <w:sz w:val="24"/>
+          <w:lang w:val="fr-FR"/>
+        </w:rPr>
+        <w:t>de nombreux professionnels. J’</w:t>
+      </w:r>
+      <w:r>
+        <w:rPr>
+          <w:rFonts w:ascii="Times New Roman" w:hAnsi="Times New Roman" w:cs="Times New Roman"/>
+          <w:sz w:val="24"/>
+          <w:u w:val="thick"/>
+          <w:lang w:val="fr-FR"/>
+        </w:rPr>
+        <w:t xml:space="preserve">ai eu </w:t>
+      </w:r>
+      <w:r>
+        <w:rPr>
+          <w:rFonts w:ascii="Times New Roman" w:hAnsi="Times New Roman" w:cs="Times New Roman"/>
+          <w:sz w:val="24"/>
+          <w:lang w:val="fr-FR"/>
+        </w:rPr>
+        <w:t>un bon contact avec un des responsables. Il</w:t>
+      </w:r>
+      <w:r>
+        <w:rPr>
+          <w:rFonts w:ascii="Times New Roman" w:hAnsi="Times New Roman" w:cs="Times New Roman"/>
+          <w:sz w:val="24"/>
+          <w:u w:val="thick"/>
+          <w:lang w:val="fr-FR"/>
+        </w:rPr>
+        <w:t xml:space="preserve"> me posait</w:t>
+      </w:r>
+      <w:r>
+        <w:rPr>
+          <w:rFonts w:ascii="Times New Roman" w:hAnsi="Times New Roman" w:cs="Times New Roman"/>
+          <w:sz w:val="24"/>
+          <w:lang w:val="fr-FR"/>
+        </w:rPr>
+        <w:t xml:space="preserve"> beaucoup de questions et à la fin de l’entretien, il </w:t>
+      </w:r>
+      <w:r>
+        <w:rPr>
+          <w:rFonts w:ascii="Times New Roman" w:hAnsi="Times New Roman" w:cs="Times New Roman"/>
+          <w:sz w:val="24"/>
+          <w:u w:val="thick"/>
+          <w:lang w:val="fr-FR"/>
+        </w:rPr>
+        <w:t>voulait</w:t>
+      </w:r>
+      <w:r>
+        <w:rPr>
+          <w:rFonts w:ascii="Times New Roman" w:hAnsi="Times New Roman" w:cs="Times New Roman"/>
+          <w:sz w:val="24"/>
+          <w:lang w:val="fr-FR"/>
+        </w:rPr>
+        <w:t xml:space="preserve"> que je lui donne mon CV. Une semaine plus tard, il </w:t>
+      </w:r>
+      <w:r>
+        <w:rPr>
+          <w:rFonts w:ascii="Times New Roman" w:hAnsi="Times New Roman" w:cs="Times New Roman"/>
+          <w:sz w:val="24"/>
+          <w:u w:val="thick"/>
+          <w:lang w:val="fr-FR"/>
+        </w:rPr>
+        <w:t xml:space="preserve">m’a appelé </w:t>
+      </w:r>
+      <w:r>
+        <w:rPr>
+          <w:rFonts w:ascii="Times New Roman" w:hAnsi="Times New Roman" w:cs="Times New Roman"/>
+          <w:sz w:val="24"/>
+          <w:lang w:val="fr-FR"/>
+        </w:rPr>
+        <w:t>pour passer un entretien et il m’a embauche.</w:t>
+      </w:r>
+    </w:p>
+    <w:p>
+      <w:pPr>
+        <w:pStyle w:val="ListParagraph"/>
+        <w:numPr>
+          <w:ilvl w:val="0"/>
+          <w:numId w:val="2"/>
+        </w:numPr>
+        <w:spacing w:line="360" w:lineRule="auto"/>
+        <w:ind w:left="0" w:hanging="11"/>
+        <w:rPr>
+          <w:rFonts w:ascii="Times New Roman" w:hAnsi="Times New Roman" w:cs="Times New Roman"/>
+          <w:sz w:val="24"/>
+          <w:u w:val="thick"/>
+          <w:lang w:val="fr-FR"/>
+        </w:rPr>
+      </w:pPr>
+      <w:r>
+        <w:rPr>
+          <w:rFonts w:ascii="Times New Roman" w:hAnsi="Times New Roman" w:cs="Times New Roman"/>
+          <w:sz w:val="24"/>
+          <w:u w:val="thick"/>
+          <w:lang w:val="fr-FR"/>
+        </w:rPr>
+        <w:t xml:space="preserve">Deux phrases au plus-que-parfait </w:t>
+      </w:r>
+      <w:proofErr w:type="spellStart"/>
+      <w:proofErr w:type="gramStart"/>
+      <w:r>
+        <w:rPr>
+          <w:rFonts w:ascii="Times New Roman" w:hAnsi="Times New Roman" w:cs="Times New Roman"/>
+          <w:sz w:val="24"/>
+          <w:u w:val="thick"/>
+          <w:lang w:val="fr-FR"/>
+        </w:rPr>
+        <w:t>a</w:t>
+      </w:r>
+      <w:proofErr w:type="spellEnd"/>
+      <w:proofErr w:type="gramEnd"/>
+      <w:r>
+        <w:rPr>
+          <w:rFonts w:ascii="Times New Roman" w:hAnsi="Times New Roman" w:cs="Times New Roman"/>
+          <w:sz w:val="24"/>
+          <w:u w:val="thick"/>
+          <w:lang w:val="fr-FR"/>
+        </w:rPr>
+        <w:t xml:space="preserve"> partir des textes précédentes :</w:t>
+      </w:r>
+    </w:p>
+    <w:p>
+      <w:pPr>
+        <w:pStyle w:val="ListParagraph"/>
+        <w:numPr>
+          <w:ilvl w:val="0"/>
+          <w:numId w:val="1"/>
+        </w:numPr>
+        <w:spacing w:line="360" w:lineRule="auto"/>
+        <w:rPr>
+          <w:rFonts w:ascii="Times New Roman" w:hAnsi="Times New Roman" w:cs="Times New Roman"/>
+          <w:sz w:val="24"/>
+          <w:lang w:val="fr-FR"/>
+        </w:rPr>
+      </w:pPr>
+      <w:r>
+        <w:rPr>
+          <w:rFonts w:ascii="Times New Roman" w:hAnsi="Times New Roman" w:cs="Times New Roman"/>
+          <w:sz w:val="24"/>
+          <w:lang w:val="fr-FR"/>
+        </w:rPr>
+        <w:t>J’</w:t>
+      </w:r>
+      <w:r>
+        <w:rPr>
+          <w:rFonts w:ascii="Times New Roman" w:hAnsi="Times New Roman" w:cs="Times New Roman"/>
+          <w:sz w:val="24"/>
+          <w:u w:val="thick"/>
+          <w:lang w:val="fr-FR"/>
+        </w:rPr>
+        <w:t>étais allé</w:t>
+      </w:r>
+      <w:r>
+        <w:rPr>
+          <w:rFonts w:ascii="Times New Roman" w:hAnsi="Times New Roman" w:cs="Times New Roman"/>
+          <w:sz w:val="24"/>
+          <w:lang w:val="fr-FR"/>
+        </w:rPr>
+        <w:t xml:space="preserve"> visiter différents stands et j’</w:t>
+      </w:r>
+      <w:r>
+        <w:rPr>
+          <w:rFonts w:ascii="Times New Roman" w:hAnsi="Times New Roman" w:cs="Times New Roman"/>
+          <w:sz w:val="24"/>
+          <w:u w:val="thick"/>
+          <w:lang w:val="fr-FR"/>
+        </w:rPr>
+        <w:t xml:space="preserve">avais rencontré </w:t>
+      </w:r>
+      <w:r>
+        <w:rPr>
+          <w:rFonts w:ascii="Times New Roman" w:hAnsi="Times New Roman" w:cs="Times New Roman"/>
+          <w:sz w:val="24"/>
+          <w:lang w:val="fr-FR"/>
+        </w:rPr>
+        <w:t>de nombreux professionnels.</w:t>
+      </w:r>
+    </w:p>
+    <w:p>
+      <w:pPr>
+        <w:pStyle w:val="ListParagraph"/>
+        <w:numPr>
+          <w:ilvl w:val="0"/>
+          <w:numId w:val="1"/>
+        </w:numPr>
+        <w:spacing w:line="360" w:lineRule="auto"/>
+        <w:rPr>
+          <w:rFonts w:ascii="Times New Roman" w:hAnsi="Times New Roman" w:cs="Times New Roman"/>
+          <w:sz w:val="24"/>
+          <w:lang w:val="fr-FR"/>
+        </w:rPr>
+      </w:pPr>
+      <w:r>
+        <w:rPr>
+          <w:rFonts w:ascii="Times New Roman" w:hAnsi="Times New Roman" w:cs="Times New Roman"/>
+          <w:sz w:val="24"/>
+          <w:lang w:val="fr-FR"/>
+        </w:rPr>
+        <w:t xml:space="preserve">I y </w:t>
+      </w:r>
+      <w:r>
+        <w:rPr>
+          <w:rFonts w:ascii="Times New Roman" w:hAnsi="Times New Roman" w:cs="Times New Roman"/>
+          <w:sz w:val="24"/>
+          <w:u w:val="thick"/>
+          <w:lang w:val="fr-FR"/>
+        </w:rPr>
+        <w:t>avait eu</w:t>
+      </w:r>
+      <w:r>
+        <w:rPr>
+          <w:rFonts w:ascii="Times New Roman" w:hAnsi="Times New Roman" w:cs="Times New Roman"/>
+          <w:sz w:val="24"/>
+          <w:lang w:val="fr-FR"/>
+        </w:rPr>
+        <w:t xml:space="preserve"> une foule innombrable.</w:t>
+      </w:r>
+    </w:p>
+    <w:p>
+      <w:pPr>
+        <w:pStyle w:val="ListParagraph"/>
+        <w:spacing w:line="360" w:lineRule="auto"/>
+        <w:rPr>
+          <w:rFonts w:ascii="Times New Roman" w:hAnsi="Times New Roman" w:cs="Times New Roman"/>
+          <w:sz w:val="24"/>
+          <w:lang w:val="fr-FR"/>
+        </w:rPr>
+      </w:pPr>
+    </w:p>
+    <w:p>
+      <w:pPr>
+        <w:pStyle w:val="ListParagraph"/>
+        <w:numPr>
+          <w:ilvl w:val="0"/>
+          <w:numId w:val="2"/>
+        </w:numPr>
+        <w:spacing w:line="360" w:lineRule="auto"/>
+        <w:ind w:left="0" w:hanging="11"/>
+        <w:rPr>
+          <w:rFonts w:ascii="Times New Roman" w:hAnsi="Times New Roman" w:cs="Times New Roman"/>
+          <w:sz w:val="24"/>
+          <w:szCs w:val="24"/>
+          <w:u w:val="thick"/>
+          <w:lang w:val="fr-FR"/>
+        </w:rPr>
+      </w:pPr>
+      <w:r>
+        <w:rPr>
+          <w:rFonts w:ascii="Times New Roman" w:hAnsi="Times New Roman" w:cs="Times New Roman"/>
+          <w:sz w:val="24"/>
+          <w:szCs w:val="24"/>
+          <w:u w:val="thick"/>
+          <w:lang w:val="fr-FR"/>
+        </w:rPr>
+        <w:t xml:space="preserve">Complétons </w:t>
+      </w:r>
+      <w:r>
+        <w:rPr>
+          <w:rFonts w:ascii="Times New Roman" w:hAnsi="Times New Roman" w:cs="Times New Roman"/>
+          <w:sz w:val="24"/>
+          <w:u w:val="thick"/>
+          <w:lang w:val="fr-FR"/>
+        </w:rPr>
+        <w:t>le texte en conjuguant le verbe à l’imparfait ou au passé composé :</w:t>
+      </w:r>
+    </w:p>
+    <w:p>
+      <w:pPr>
+        <w:spacing w:line="360" w:lineRule="auto"/>
+        <w:jc w:val="both"/>
+        <w:rPr>
+          <w:rFonts w:ascii="Times New Roman" w:hAnsi="Times New Roman" w:cs="Times New Roman"/>
+          <w:sz w:val="24"/>
+          <w:lang w:val="fr-FR"/>
+        </w:rPr>
+      </w:pPr>
+      <w:r>
+        <w:rPr>
+          <w:rFonts w:ascii="Times New Roman" w:hAnsi="Times New Roman" w:cs="Times New Roman"/>
+          <w:sz w:val="24"/>
+          <w:lang w:val="fr-FR"/>
+        </w:rPr>
+        <w:t>C’</w:t>
+      </w:r>
+      <w:r>
+        <w:rPr>
+          <w:rFonts w:ascii="Times New Roman" w:hAnsi="Times New Roman" w:cs="Times New Roman"/>
+          <w:sz w:val="24"/>
+          <w:u w:val="thick"/>
+          <w:lang w:val="fr-FR"/>
+        </w:rPr>
+        <w:t xml:space="preserve">était </w:t>
+      </w:r>
+      <w:r>
+        <w:rPr>
+          <w:rFonts w:ascii="Times New Roman" w:hAnsi="Times New Roman" w:cs="Times New Roman"/>
+          <w:sz w:val="24"/>
+          <w:lang w:val="fr-FR"/>
+        </w:rPr>
+        <w:t>un jour de fé</w:t>
+      </w:r>
+      <w:r>
+        <w:rPr>
+          <w:rFonts w:ascii="Times New Roman" w:hAnsi="Times New Roman" w:cs="Times New Roman"/>
+          <w:sz w:val="24"/>
+          <w:lang w:val="fr-FR"/>
+        </w:rPr>
+        <w:t>vrier.</w:t>
+      </w:r>
+      <w:r>
+        <w:rPr>
+          <w:rFonts w:ascii="Times New Roman" w:hAnsi="Times New Roman" w:cs="Times New Roman"/>
+          <w:sz w:val="24"/>
+          <w:lang w:val="fr-FR"/>
+        </w:rPr>
+        <w:t xml:space="preserve"> </w:t>
+      </w:r>
+      <w:r>
+        <w:rPr>
+          <w:rFonts w:ascii="Times New Roman" w:hAnsi="Times New Roman" w:cs="Times New Roman"/>
+          <w:sz w:val="24"/>
+          <w:lang w:val="fr-FR"/>
+        </w:rPr>
+        <w:t>Il</w:t>
+      </w:r>
+      <w:r>
+        <w:rPr>
+          <w:rFonts w:ascii="Times New Roman" w:hAnsi="Times New Roman" w:cs="Times New Roman"/>
+          <w:sz w:val="24"/>
+          <w:u w:val="thick"/>
+          <w:lang w:val="fr-FR"/>
+        </w:rPr>
+        <w:t xml:space="preserve"> </w:t>
+      </w:r>
+      <w:r>
+        <w:rPr>
+          <w:rFonts w:ascii="Times New Roman" w:hAnsi="Times New Roman" w:cs="Times New Roman"/>
+          <w:sz w:val="24"/>
+          <w:u w:val="thick"/>
+          <w:lang w:val="fr-FR"/>
+        </w:rPr>
+        <w:t>faisait</w:t>
+      </w:r>
+      <w:r>
+        <w:rPr>
+          <w:rFonts w:ascii="Times New Roman" w:hAnsi="Times New Roman" w:cs="Times New Roman"/>
+          <w:sz w:val="24"/>
+          <w:lang w:val="fr-FR"/>
+        </w:rPr>
+        <w:t xml:space="preserve"> une </w:t>
+      </w:r>
+      <w:r>
+        <w:rPr>
+          <w:rFonts w:ascii="Times New Roman" w:hAnsi="Times New Roman" w:cs="Times New Roman"/>
+          <w:sz w:val="24"/>
+          <w:lang w:val="fr-FR"/>
+        </w:rPr>
+        <w:t>température</w:t>
+      </w:r>
+      <w:r>
+        <w:rPr>
+          <w:rFonts w:ascii="Times New Roman" w:hAnsi="Times New Roman" w:cs="Times New Roman"/>
+          <w:sz w:val="24"/>
+          <w:lang w:val="fr-FR"/>
+        </w:rPr>
+        <w:t xml:space="preserve"> glaciale et </w:t>
+      </w:r>
+      <w:r>
+        <w:rPr>
+          <w:rFonts w:ascii="Times New Roman" w:hAnsi="Times New Roman" w:cs="Times New Roman"/>
+          <w:sz w:val="24"/>
+          <w:lang w:val="fr-FR"/>
+        </w:rPr>
+        <w:t xml:space="preserve">il </w:t>
+      </w:r>
+      <w:r>
+        <w:rPr>
+          <w:rFonts w:ascii="Times New Roman" w:hAnsi="Times New Roman" w:cs="Times New Roman"/>
+          <w:sz w:val="24"/>
+          <w:u w:val="thick"/>
+          <w:lang w:val="fr-FR"/>
+        </w:rPr>
+        <w:t>pleuvait</w:t>
+      </w:r>
+      <w:r>
+        <w:rPr>
+          <w:rFonts w:ascii="Times New Roman" w:hAnsi="Times New Roman" w:cs="Times New Roman"/>
+          <w:sz w:val="24"/>
+          <w:lang w:val="fr-FR"/>
+        </w:rPr>
+        <w:t xml:space="preserve"> des cordes. Je</w:t>
+      </w:r>
+      <w:r>
+        <w:rPr>
+          <w:rFonts w:ascii="Times New Roman" w:hAnsi="Times New Roman" w:cs="Times New Roman"/>
+          <w:sz w:val="24"/>
+          <w:u w:val="thick"/>
+          <w:lang w:val="fr-FR"/>
+        </w:rPr>
+        <w:t xml:space="preserve"> revenais</w:t>
+      </w:r>
+      <w:r>
+        <w:rPr>
+          <w:rFonts w:ascii="Times New Roman" w:hAnsi="Times New Roman" w:cs="Times New Roman"/>
+          <w:sz w:val="24"/>
+          <w:lang w:val="fr-FR"/>
+        </w:rPr>
+        <w:t xml:space="preserve"> du travail quand </w:t>
+      </w:r>
+      <w:r>
+        <w:rPr>
+          <w:rFonts w:ascii="Times New Roman" w:hAnsi="Times New Roman" w:cs="Times New Roman"/>
+          <w:sz w:val="24"/>
+          <w:u w:val="thick"/>
+          <w:lang w:val="fr-FR"/>
+        </w:rPr>
+        <w:t>j’ai rencontré</w:t>
+      </w:r>
+      <w:r>
+        <w:rPr>
+          <w:rFonts w:ascii="Times New Roman" w:hAnsi="Times New Roman" w:cs="Times New Roman"/>
+          <w:sz w:val="24"/>
+          <w:lang w:val="fr-FR"/>
+        </w:rPr>
+        <w:t xml:space="preserve"> une ancienne collegue.Elle </w:t>
+      </w:r>
+      <w:r>
+        <w:rPr>
+          <w:rFonts w:ascii="Times New Roman" w:hAnsi="Times New Roman" w:cs="Times New Roman"/>
+          <w:sz w:val="24"/>
+          <w:u w:val="thick"/>
+          <w:lang w:val="fr-FR"/>
+        </w:rPr>
+        <w:t>ne me voyait</w:t>
+      </w:r>
+      <w:r>
+        <w:rPr>
+          <w:rFonts w:ascii="Times New Roman" w:hAnsi="Times New Roman" w:cs="Times New Roman"/>
+          <w:sz w:val="24"/>
+          <w:lang w:val="fr-FR"/>
+        </w:rPr>
+        <w:t xml:space="preserve"> pas </w:t>
+      </w:r>
+      <w:r>
+        <w:rPr>
+          <w:rFonts w:ascii="Times New Roman" w:hAnsi="Times New Roman" w:cs="Times New Roman"/>
+          <w:sz w:val="24"/>
+          <w:lang w:val="fr-FR"/>
+        </w:rPr>
+        <w:t>immédiatement</w:t>
+      </w:r>
+      <w:r>
+        <w:rPr>
+          <w:rFonts w:ascii="Times New Roman" w:hAnsi="Times New Roman" w:cs="Times New Roman"/>
+          <w:sz w:val="24"/>
+          <w:lang w:val="fr-FR"/>
+        </w:rPr>
+        <w:t>.</w:t>
+      </w:r>
+      <w:r>
+        <w:rPr>
+          <w:rFonts w:ascii="Times New Roman" w:hAnsi="Times New Roman" w:cs="Times New Roman"/>
+          <w:sz w:val="24"/>
+          <w:lang w:val="fr-FR"/>
+        </w:rPr>
+        <w:t xml:space="preserve"> </w:t>
+      </w:r>
+      <w:r>
+        <w:rPr>
+          <w:rFonts w:ascii="Times New Roman" w:hAnsi="Times New Roman" w:cs="Times New Roman"/>
+          <w:sz w:val="24"/>
+          <w:lang w:val="fr-FR"/>
+        </w:rPr>
+        <w:t xml:space="preserve">Je </w:t>
+      </w:r>
+      <w:r>
+        <w:rPr>
+          <w:rFonts w:ascii="Times New Roman" w:hAnsi="Times New Roman" w:cs="Times New Roman"/>
+          <w:sz w:val="24"/>
+          <w:u w:val="thick"/>
+          <w:lang w:val="fr-FR"/>
+        </w:rPr>
+        <w:t>l’ai</w:t>
+      </w:r>
+      <w:r>
+        <w:rPr>
+          <w:rFonts w:ascii="Times New Roman" w:hAnsi="Times New Roman" w:cs="Times New Roman"/>
+          <w:sz w:val="24"/>
+          <w:u w:val="thick"/>
+          <w:lang w:val="fr-FR"/>
+        </w:rPr>
+        <w:t xml:space="preserve"> </w:t>
+      </w:r>
+      <w:r>
+        <w:rPr>
+          <w:rFonts w:ascii="Times New Roman" w:hAnsi="Times New Roman" w:cs="Times New Roman"/>
+          <w:sz w:val="24"/>
+          <w:u w:val="thick"/>
+          <w:lang w:val="fr-FR"/>
+        </w:rPr>
+        <w:t>appelé</w:t>
+      </w:r>
+      <w:r>
+        <w:rPr>
+          <w:rFonts w:ascii="Times New Roman" w:hAnsi="Times New Roman" w:cs="Times New Roman"/>
+          <w:sz w:val="24"/>
+          <w:lang w:val="fr-FR"/>
+        </w:rPr>
+        <w:t xml:space="preserve">, je </w:t>
+      </w:r>
+      <w:r>
+        <w:rPr>
+          <w:rFonts w:ascii="Times New Roman" w:hAnsi="Times New Roman" w:cs="Times New Roman"/>
+          <w:sz w:val="24"/>
+          <w:u w:val="thick"/>
+          <w:lang w:val="fr-FR"/>
+        </w:rPr>
+        <w:t xml:space="preserve">me suis </w:t>
+      </w:r>
+      <w:r>
+        <w:rPr>
+          <w:rFonts w:ascii="Times New Roman" w:hAnsi="Times New Roman" w:cs="Times New Roman"/>
+          <w:sz w:val="24"/>
+          <w:u w:val="thick"/>
+          <w:lang w:val="fr-FR"/>
+        </w:rPr>
+        <w:t>présenté</w:t>
+      </w:r>
+      <w:r>
+        <w:rPr>
+          <w:rFonts w:ascii="Times New Roman" w:hAnsi="Times New Roman" w:cs="Times New Roman"/>
+          <w:sz w:val="24"/>
+          <w:lang w:val="fr-FR"/>
+        </w:rPr>
+        <w:t xml:space="preserve"> et nous </w:t>
+      </w:r>
+      <w:r>
+        <w:rPr>
+          <w:rFonts w:ascii="Times New Roman" w:hAnsi="Times New Roman" w:cs="Times New Roman"/>
+          <w:sz w:val="24"/>
+          <w:u w:val="thick"/>
+          <w:lang w:val="fr-FR"/>
+        </w:rPr>
+        <w:t xml:space="preserve">avons </w:t>
+      </w:r>
+      <w:r>
+        <w:rPr>
+          <w:rFonts w:ascii="Times New Roman" w:hAnsi="Times New Roman" w:cs="Times New Roman"/>
+          <w:sz w:val="24"/>
+          <w:u w:val="thick"/>
+          <w:lang w:val="fr-FR"/>
+        </w:rPr>
+        <w:t>discuté</w:t>
+      </w:r>
+      <w:r>
+        <w:rPr>
+          <w:rFonts w:ascii="Times New Roman" w:hAnsi="Times New Roman" w:cs="Times New Roman"/>
+          <w:sz w:val="24"/>
+          <w:lang w:val="fr-FR"/>
+        </w:rPr>
+        <w:t xml:space="preserve"> </w:t>
+      </w:r>
+      <w:r>
+        <w:rPr>
+          <w:rFonts w:ascii="Times New Roman" w:hAnsi="Times New Roman" w:cs="Times New Roman"/>
+          <w:sz w:val="24"/>
+          <w:lang w:val="fr-FR"/>
+        </w:rPr>
+        <w:t>à</w:t>
+      </w:r>
+      <w:r>
+        <w:rPr>
+          <w:rFonts w:ascii="Times New Roman" w:hAnsi="Times New Roman" w:cs="Times New Roman"/>
+          <w:sz w:val="24"/>
+          <w:lang w:val="fr-FR"/>
+        </w:rPr>
+        <w:t xml:space="preserve"> l’abri dans la </w:t>
+      </w:r>
+      <w:r>
+        <w:rPr>
+          <w:rFonts w:ascii="Times New Roman" w:hAnsi="Times New Roman" w:cs="Times New Roman"/>
+          <w:sz w:val="24"/>
+          <w:lang w:val="fr-FR"/>
+        </w:rPr>
+        <w:t>rue. Elle</w:t>
+      </w:r>
+      <w:r>
+        <w:rPr>
+          <w:rFonts w:ascii="Times New Roman" w:hAnsi="Times New Roman" w:cs="Times New Roman"/>
+          <w:sz w:val="24"/>
+          <w:lang w:val="fr-FR"/>
+        </w:rPr>
+        <w:t xml:space="preserve"> </w:t>
+      </w:r>
+      <w:r>
+        <w:rPr>
+          <w:rFonts w:ascii="Times New Roman" w:hAnsi="Times New Roman" w:cs="Times New Roman"/>
+          <w:sz w:val="24"/>
+          <w:u w:val="thick"/>
+          <w:lang w:val="fr-FR"/>
+        </w:rPr>
+        <w:t xml:space="preserve">m’a </w:t>
+      </w:r>
+      <w:r>
+        <w:rPr>
+          <w:rFonts w:ascii="Times New Roman" w:hAnsi="Times New Roman" w:cs="Times New Roman"/>
+          <w:sz w:val="24"/>
+          <w:u w:val="thick"/>
+          <w:lang w:val="fr-FR"/>
+        </w:rPr>
+        <w:t>expliqué</w:t>
+      </w:r>
+      <w:r>
+        <w:rPr>
+          <w:rFonts w:ascii="Times New Roman" w:hAnsi="Times New Roman" w:cs="Times New Roman"/>
+          <w:sz w:val="24"/>
+          <w:lang w:val="fr-FR"/>
+        </w:rPr>
+        <w:t xml:space="preserve"> qu’elle </w:t>
+      </w:r>
+      <w:r>
+        <w:rPr>
+          <w:rFonts w:ascii="Times New Roman" w:hAnsi="Times New Roman" w:cs="Times New Roman"/>
+          <w:sz w:val="24"/>
+          <w:u w:val="thick"/>
+          <w:lang w:val="fr-FR"/>
+        </w:rPr>
+        <w:t xml:space="preserve">était </w:t>
+      </w:r>
+      <w:r>
+        <w:rPr>
+          <w:rFonts w:ascii="Times New Roman" w:hAnsi="Times New Roman" w:cs="Times New Roman"/>
+          <w:sz w:val="24"/>
+          <w:lang w:val="fr-FR"/>
+        </w:rPr>
+        <w:t>divorcée</w:t>
+      </w:r>
+      <w:r>
+        <w:rPr>
+          <w:rFonts w:ascii="Times New Roman" w:hAnsi="Times New Roman" w:cs="Times New Roman"/>
+          <w:sz w:val="24"/>
+          <w:lang w:val="fr-FR"/>
+        </w:rPr>
+        <w:t xml:space="preserve"> </w:t>
+      </w:r>
+      <w:r>
+        <w:rPr>
+          <w:rFonts w:ascii="Times New Roman" w:hAnsi="Times New Roman" w:cs="Times New Roman"/>
+          <w:sz w:val="24"/>
+          <w:lang w:val="fr-FR"/>
+        </w:rPr>
+        <w:t xml:space="preserve">et qu’elle </w:t>
+      </w:r>
+      <w:r>
+        <w:rPr>
+          <w:rFonts w:ascii="Times New Roman" w:hAnsi="Times New Roman" w:cs="Times New Roman"/>
+          <w:sz w:val="24"/>
+          <w:u w:val="thick"/>
+          <w:lang w:val="fr-FR"/>
+        </w:rPr>
+        <w:t>avait</w:t>
+      </w:r>
+      <w:r>
+        <w:rPr>
+          <w:rFonts w:ascii="Times New Roman" w:hAnsi="Times New Roman" w:cs="Times New Roman"/>
+          <w:sz w:val="24"/>
+          <w:lang w:val="fr-FR"/>
+        </w:rPr>
+        <w:t xml:space="preserve"> des enfants. Nous </w:t>
+      </w:r>
+      <w:r>
+        <w:rPr>
+          <w:rFonts w:ascii="Times New Roman" w:hAnsi="Times New Roman" w:cs="Times New Roman"/>
+          <w:sz w:val="24"/>
+          <w:u w:val="thick"/>
+          <w:lang w:val="fr-FR"/>
+        </w:rPr>
+        <w:t xml:space="preserve">nous sommes </w:t>
+      </w:r>
+      <w:r>
+        <w:rPr>
+          <w:rFonts w:ascii="Times New Roman" w:hAnsi="Times New Roman" w:cs="Times New Roman"/>
+          <w:sz w:val="24"/>
+          <w:u w:val="thick"/>
+          <w:lang w:val="fr-FR"/>
+        </w:rPr>
+        <w:t>souvenus</w:t>
+      </w:r>
+      <w:r>
+        <w:rPr>
+          <w:rFonts w:ascii="Times New Roman" w:hAnsi="Times New Roman" w:cs="Times New Roman"/>
+          <w:sz w:val="24"/>
+          <w:lang w:val="fr-FR"/>
+        </w:rPr>
+        <w:t xml:space="preserve"> des anecdotes du travail quand </w:t>
+      </w:r>
+      <w:r>
+        <w:rPr>
+          <w:rFonts w:ascii="Times New Roman" w:hAnsi="Times New Roman" w:cs="Times New Roman"/>
+          <w:sz w:val="24"/>
+          <w:u w:val="thick"/>
+          <w:lang w:val="fr-FR"/>
+        </w:rPr>
+        <w:t xml:space="preserve">j’ai </w:t>
+      </w:r>
+      <w:r>
+        <w:rPr>
+          <w:rFonts w:ascii="Times New Roman" w:hAnsi="Times New Roman" w:cs="Times New Roman"/>
+          <w:sz w:val="24"/>
+          <w:u w:val="thick"/>
+          <w:lang w:val="fr-FR"/>
+        </w:rPr>
+        <w:t>réalisé</w:t>
+      </w:r>
+      <w:r>
+        <w:rPr>
+          <w:rFonts w:ascii="Times New Roman" w:hAnsi="Times New Roman" w:cs="Times New Roman"/>
+          <w:sz w:val="24"/>
+          <w:lang w:val="fr-FR"/>
+        </w:rPr>
+        <w:t xml:space="preserve"> qu’il </w:t>
+      </w:r>
+      <w:r>
+        <w:rPr>
+          <w:rFonts w:ascii="Times New Roman" w:hAnsi="Times New Roman" w:cs="Times New Roman"/>
+          <w:sz w:val="24"/>
+          <w:u w:val="thick"/>
+          <w:lang w:val="fr-FR"/>
+        </w:rPr>
+        <w:t>était</w:t>
+      </w:r>
+      <w:r>
+        <w:rPr>
+          <w:rFonts w:ascii="Times New Roman" w:hAnsi="Times New Roman" w:cs="Times New Roman"/>
+          <w:sz w:val="24"/>
+          <w:lang w:val="fr-FR"/>
+        </w:rPr>
+        <w:t xml:space="preserve"> déjà </w:t>
+      </w:r>
+      <w:r>
+        <w:rPr>
+          <w:rFonts w:ascii="Times New Roman" w:hAnsi="Times New Roman" w:cs="Times New Roman"/>
+          <w:sz w:val="24"/>
+          <w:lang w:val="fr-FR"/>
+        </w:rPr>
+        <w:t>tard. Ma</w:t>
+      </w:r>
+      <w:r>
+        <w:rPr>
+          <w:rFonts w:ascii="Times New Roman" w:hAnsi="Times New Roman" w:cs="Times New Roman"/>
+          <w:sz w:val="24"/>
+          <w:lang w:val="fr-FR"/>
+        </w:rPr>
+        <w:t xml:space="preserve"> femme </w:t>
+      </w:r>
+      <w:r>
+        <w:rPr>
+          <w:rFonts w:ascii="Times New Roman" w:hAnsi="Times New Roman" w:cs="Times New Roman"/>
+          <w:sz w:val="24"/>
+          <w:u w:val="thick"/>
+          <w:lang w:val="fr-FR"/>
+        </w:rPr>
+        <w:t>attendait</w:t>
+      </w:r>
+      <w:r>
+        <w:rPr>
+          <w:rFonts w:ascii="Times New Roman" w:hAnsi="Times New Roman" w:cs="Times New Roman"/>
+          <w:sz w:val="24"/>
+          <w:lang w:val="fr-FR"/>
+        </w:rPr>
+        <w:t xml:space="preserve"> pour le </w:t>
+      </w:r>
+      <w:r>
+        <w:rPr>
+          <w:rFonts w:ascii="Times New Roman" w:hAnsi="Times New Roman" w:cs="Times New Roman"/>
+          <w:sz w:val="24"/>
+          <w:lang w:val="fr-FR"/>
+        </w:rPr>
+        <w:t>repas. Alors</w:t>
+      </w:r>
+      <w:r>
+        <w:rPr>
+          <w:rFonts w:ascii="Times New Roman" w:hAnsi="Times New Roman" w:cs="Times New Roman"/>
+          <w:sz w:val="24"/>
+          <w:lang w:val="fr-FR"/>
+        </w:rPr>
+        <w:t xml:space="preserve"> </w:t>
+      </w:r>
+      <w:r>
+        <w:rPr>
+          <w:rFonts w:ascii="Times New Roman" w:hAnsi="Times New Roman" w:cs="Times New Roman"/>
+          <w:sz w:val="24"/>
+          <w:u w:val="thick"/>
+          <w:lang w:val="fr-FR"/>
+        </w:rPr>
+        <w:t xml:space="preserve">j’ai pris </w:t>
+      </w:r>
+      <w:r>
+        <w:rPr>
+          <w:rFonts w:ascii="Times New Roman" w:hAnsi="Times New Roman" w:cs="Times New Roman"/>
+          <w:sz w:val="24"/>
+          <w:lang w:val="fr-FR"/>
+        </w:rPr>
+        <w:t xml:space="preserve">son </w:t>
+      </w:r>
+      <w:r>
+        <w:rPr>
+          <w:rFonts w:ascii="Times New Roman" w:hAnsi="Times New Roman" w:cs="Times New Roman"/>
+          <w:sz w:val="24"/>
+          <w:lang w:val="fr-FR"/>
+        </w:rPr>
+        <w:t>numéro</w:t>
+      </w:r>
+      <w:r>
+        <w:rPr>
+          <w:rFonts w:ascii="Times New Roman" w:hAnsi="Times New Roman" w:cs="Times New Roman"/>
+          <w:sz w:val="24"/>
+          <w:lang w:val="fr-FR"/>
+        </w:rPr>
+        <w:t xml:space="preserve"> de </w:t>
+      </w:r>
+      <w:r>
+        <w:rPr>
+          <w:rFonts w:ascii="Times New Roman" w:hAnsi="Times New Roman" w:cs="Times New Roman"/>
+          <w:sz w:val="24"/>
+          <w:lang w:val="fr-FR"/>
+        </w:rPr>
+        <w:t>téléphone</w:t>
+      </w:r>
+      <w:r>
+        <w:rPr>
+          <w:rFonts w:ascii="Times New Roman" w:hAnsi="Times New Roman" w:cs="Times New Roman"/>
+          <w:sz w:val="24"/>
+          <w:lang w:val="fr-FR"/>
+        </w:rPr>
+        <w:t xml:space="preserve"> et nous </w:t>
+      </w:r>
+      <w:r>
+        <w:rPr>
+          <w:rFonts w:ascii="Times New Roman" w:hAnsi="Times New Roman" w:cs="Times New Roman"/>
+          <w:sz w:val="24"/>
+          <w:u w:val="thick"/>
+          <w:lang w:val="fr-FR"/>
+        </w:rPr>
+        <w:t xml:space="preserve">nous </w:t>
+      </w:r>
+      <w:r>
+        <w:rPr>
+          <w:rFonts w:ascii="Times New Roman" w:hAnsi="Times New Roman" w:cs="Times New Roman"/>
+          <w:sz w:val="24"/>
+          <w:u w:val="thick"/>
+          <w:lang w:val="fr-FR"/>
+        </w:rPr>
+        <w:t>sommes</w:t>
+      </w:r>
+      <w:r>
+        <w:rPr>
+          <w:rFonts w:ascii="Times New Roman" w:hAnsi="Times New Roman" w:cs="Times New Roman"/>
+          <w:sz w:val="24"/>
+          <w:u w:val="thick"/>
+          <w:lang w:val="fr-FR"/>
+        </w:rPr>
+        <w:t xml:space="preserve"> </w:t>
+      </w:r>
+      <w:r>
+        <w:rPr>
+          <w:rFonts w:ascii="Times New Roman" w:hAnsi="Times New Roman" w:cs="Times New Roman"/>
+          <w:sz w:val="24"/>
+          <w:u w:val="thick"/>
+          <w:lang w:val="fr-FR"/>
+        </w:rPr>
+        <w:t>salué</w:t>
+      </w:r>
+      <w:r>
+        <w:rPr>
+          <w:rFonts w:ascii="Times New Roman" w:hAnsi="Times New Roman" w:cs="Times New Roman"/>
+          <w:sz w:val="24"/>
+          <w:lang w:val="fr-FR"/>
+        </w:rPr>
+        <w:t>.</w:t>
+      </w:r>
+    </w:p>
+    <w:p>
+      <w:pPr>
+        <w:pStyle w:val="ListParagraph"/>
+        <w:numPr>
+          <w:ilvl w:val="0"/>
+          <w:numId w:val="7"/>
+        </w:numPr>
+        <w:spacing w:line="360" w:lineRule="auto"/>
+        <w:ind w:left="0" w:hanging="66"/>
+        <w:rPr>
+          <w:rFonts w:ascii="Times New Roman" w:hAnsi="Times New Roman" w:cs="Times New Roman"/>
+          <w:sz w:val="24"/>
+          <w:u w:val="thick"/>
+          <w:lang w:val="fr-FR"/>
+        </w:rPr>
+      </w:pPr>
+      <w:r>
+        <w:rPr>
+          <w:rFonts w:ascii="Times New Roman" w:hAnsi="Times New Roman" w:cs="Times New Roman"/>
+          <w:sz w:val="24"/>
+          <w:u w:val="thick"/>
+          <w:lang w:val="fr-FR"/>
+        </w:rPr>
+        <w:t xml:space="preserve">Deux phrases au plus-que-parfait </w:t>
+      </w:r>
+      <w:proofErr w:type="spellStart"/>
+      <w:proofErr w:type="gramStart"/>
+      <w:r>
+        <w:rPr>
+          <w:rFonts w:ascii="Times New Roman" w:hAnsi="Times New Roman" w:cs="Times New Roman"/>
+          <w:sz w:val="24"/>
+          <w:u w:val="thick"/>
+          <w:lang w:val="fr-FR"/>
+        </w:rPr>
+        <w:t>a</w:t>
+      </w:r>
+      <w:proofErr w:type="spellEnd"/>
+      <w:proofErr w:type="gramEnd"/>
+      <w:r>
+        <w:rPr>
+          <w:rFonts w:ascii="Times New Roman" w:hAnsi="Times New Roman" w:cs="Times New Roman"/>
+          <w:sz w:val="24"/>
+          <w:u w:val="thick"/>
+          <w:lang w:val="fr-FR"/>
+        </w:rPr>
+        <w:t xml:space="preserve"> partir des textes précédentes :</w:t>
+      </w:r>
+    </w:p>
+    <w:p>
+      <w:pPr>
+        <w:pStyle w:val="ListParagraph"/>
+        <w:numPr>
+          <w:ilvl w:val="0"/>
+          <w:numId w:val="6"/>
+        </w:numPr>
+        <w:spacing w:line="360" w:lineRule="auto"/>
+        <w:ind w:left="426" w:firstLine="0"/>
+        <w:jc w:val="both"/>
+        <w:rPr>
+          <w:rFonts w:ascii="Times New Roman" w:hAnsi="Times New Roman" w:cs="Times New Roman"/>
+          <w:sz w:val="24"/>
+          <w:u w:val="thick"/>
+          <w:lang w:val="fr-FR"/>
+        </w:rPr>
+      </w:pPr>
+      <w:r>
+        <w:rPr>
+          <w:rFonts w:ascii="Times New Roman" w:hAnsi="Times New Roman" w:cs="Times New Roman"/>
+          <w:sz w:val="24"/>
+          <w:u w:val="thick"/>
+          <w:lang w:val="fr-FR"/>
+        </w:rPr>
+        <w:t>J’étais revenu</w:t>
+      </w:r>
+      <w:r>
+        <w:rPr>
+          <w:rFonts w:ascii="Times New Roman" w:hAnsi="Times New Roman" w:cs="Times New Roman"/>
+          <w:sz w:val="24"/>
+          <w:lang w:val="fr-FR"/>
+        </w:rPr>
+        <w:t xml:space="preserve"> du travail quand </w:t>
+      </w:r>
+      <w:r>
+        <w:rPr>
+          <w:rFonts w:ascii="Times New Roman" w:hAnsi="Times New Roman" w:cs="Times New Roman"/>
+          <w:sz w:val="24"/>
+          <w:u w:val="thick"/>
+          <w:lang w:val="fr-FR"/>
+        </w:rPr>
+        <w:t>j</w:t>
+      </w:r>
+      <w:r>
+        <w:rPr>
+          <w:rFonts w:ascii="Times New Roman" w:hAnsi="Times New Roman" w:cs="Times New Roman"/>
+          <w:sz w:val="24"/>
+          <w:u w:val="thick"/>
+          <w:lang w:val="fr-FR"/>
+        </w:rPr>
+        <w:t>’avais</w:t>
+      </w:r>
+      <w:r>
+        <w:rPr>
+          <w:rFonts w:ascii="Times New Roman" w:hAnsi="Times New Roman" w:cs="Times New Roman"/>
+          <w:sz w:val="24"/>
+          <w:u w:val="thick"/>
+          <w:lang w:val="fr-FR"/>
+        </w:rPr>
+        <w:t xml:space="preserve"> rencontré</w:t>
+      </w:r>
+      <w:r>
+        <w:rPr>
+          <w:rFonts w:ascii="Times New Roman" w:hAnsi="Times New Roman" w:cs="Times New Roman"/>
+          <w:sz w:val="24"/>
+          <w:lang w:val="fr-FR"/>
+        </w:rPr>
+        <w:t xml:space="preserve"> une ancienne collègue.</w:t>
+      </w:r>
+    </w:p>
+    <w:p>
+      <w:pPr>
+        <w:pStyle w:val="ListParagraph"/>
+        <w:numPr>
+          <w:ilvl w:val="0"/>
+          <w:numId w:val="4"/>
+        </w:numPr>
+        <w:spacing w:line="360" w:lineRule="auto"/>
+        <w:ind w:left="426" w:firstLine="0"/>
+        <w:jc w:val="both"/>
+        <w:rPr>
+          <w:rFonts w:ascii="Times New Roman" w:hAnsi="Times New Roman" w:cs="Times New Roman"/>
+          <w:sz w:val="24"/>
+          <w:u w:val="thick"/>
+          <w:lang w:val="fr-FR"/>
+        </w:rPr>
+      </w:pPr>
+      <w:r>
+        <w:rPr>
+          <w:rFonts w:ascii="Times New Roman" w:hAnsi="Times New Roman" w:cs="Times New Roman"/>
+          <w:sz w:val="24"/>
+          <w:lang w:val="fr-FR"/>
+        </w:rPr>
+        <w:t>Elle ne m’avait pas vu immédiatement.</w:t>
+      </w:r>
+    </w:p>
+    <w:p>
+      <w:pPr>
+        <w:pStyle w:val="ListParagraph"/>
+        <w:numPr>
+          <w:ilvl w:val="0"/>
+          <w:numId w:val="4"/>
+        </w:numPr>
+        <w:spacing w:line="360" w:lineRule="auto"/>
+        <w:ind w:left="426" w:firstLine="0"/>
+        <w:jc w:val="both"/>
+        <w:rPr>
+          <w:rFonts w:ascii="Times New Roman" w:hAnsi="Times New Roman" w:cs="Times New Roman"/>
+          <w:sz w:val="24"/>
+          <w:u w:val="thick"/>
+          <w:lang w:val="fr-FR"/>
+        </w:rPr>
+      </w:pPr>
+      <w:r>
+        <w:rPr>
+          <w:rFonts w:ascii="Times New Roman" w:hAnsi="Times New Roman" w:cs="Times New Roman"/>
+          <w:sz w:val="24"/>
+          <w:lang w:val="fr-FR"/>
+        </w:rPr>
+        <w:t xml:space="preserve">Elle </w:t>
+      </w:r>
+      <w:r>
+        <w:rPr>
+          <w:rFonts w:ascii="Times New Roman" w:hAnsi="Times New Roman" w:cs="Times New Roman"/>
+          <w:sz w:val="24"/>
+          <w:u w:val="thick"/>
+          <w:lang w:val="fr-FR"/>
+        </w:rPr>
+        <w:t>m’a</w:t>
+      </w:r>
+      <w:r>
+        <w:rPr>
+          <w:rFonts w:ascii="Times New Roman" w:hAnsi="Times New Roman" w:cs="Times New Roman"/>
+          <w:sz w:val="24"/>
+          <w:u w:val="thick"/>
+          <w:lang w:val="fr-FR"/>
+        </w:rPr>
+        <w:t>vait</w:t>
+      </w:r>
+      <w:r>
+        <w:rPr>
+          <w:rFonts w:ascii="Times New Roman" w:hAnsi="Times New Roman" w:cs="Times New Roman"/>
+          <w:sz w:val="24"/>
+          <w:u w:val="thick"/>
+          <w:lang w:val="fr-FR"/>
+        </w:rPr>
+        <w:t xml:space="preserve"> expliqué</w:t>
+      </w:r>
+      <w:r>
+        <w:rPr>
+          <w:rFonts w:ascii="Times New Roman" w:hAnsi="Times New Roman" w:cs="Times New Roman"/>
+          <w:sz w:val="24"/>
+          <w:lang w:val="fr-FR"/>
+        </w:rPr>
+        <w:t xml:space="preserve"> qu’elle </w:t>
+      </w:r>
+      <w:r>
+        <w:rPr>
+          <w:rFonts w:ascii="Times New Roman" w:hAnsi="Times New Roman" w:cs="Times New Roman"/>
+          <w:sz w:val="24"/>
+          <w:u w:val="thick"/>
+          <w:lang w:val="fr-FR"/>
+        </w:rPr>
+        <w:t>avait été</w:t>
+      </w:r>
+      <w:r>
+        <w:rPr>
+          <w:rFonts w:ascii="Times New Roman" w:hAnsi="Times New Roman" w:cs="Times New Roman"/>
+          <w:sz w:val="24"/>
+          <w:lang w:val="fr-FR"/>
+        </w:rPr>
+        <w:t xml:space="preserve">  divorcée </w:t>
+      </w:r>
+      <w:r>
+        <w:rPr>
+          <w:rFonts w:ascii="Times New Roman" w:hAnsi="Times New Roman" w:cs="Times New Roman"/>
+          <w:sz w:val="24"/>
+          <w:lang w:val="fr-FR"/>
+        </w:rPr>
+        <w:t xml:space="preserve">et qu’elle </w:t>
+      </w:r>
+      <w:r>
+        <w:rPr>
+          <w:rFonts w:ascii="Times New Roman" w:hAnsi="Times New Roman" w:cs="Times New Roman"/>
+          <w:sz w:val="24"/>
+          <w:u w:val="thick"/>
+          <w:lang w:val="fr-FR"/>
+        </w:rPr>
+        <w:t>avait</w:t>
+      </w:r>
+      <w:r>
+        <w:rPr>
+          <w:rFonts w:ascii="Times New Roman" w:hAnsi="Times New Roman" w:cs="Times New Roman"/>
+          <w:sz w:val="24"/>
+          <w:u w:val="thick"/>
+          <w:lang w:val="fr-FR"/>
+        </w:rPr>
+        <w:t xml:space="preserve"> eu</w:t>
+      </w:r>
+      <w:r>
+        <w:rPr>
+          <w:rFonts w:ascii="Times New Roman" w:hAnsi="Times New Roman" w:cs="Times New Roman"/>
+          <w:sz w:val="24"/>
+          <w:lang w:val="fr-FR"/>
+        </w:rPr>
+        <w:t xml:space="preserve"> des enfants.</w:t>
+      </w:r>
+    </w:p>
+    <w:p>
+      <w:pPr>
+        <w:pStyle w:val="ListParagraph"/>
+        <w:numPr>
+          <w:ilvl w:val="0"/>
+          <w:numId w:val="4"/>
+        </w:numPr>
+        <w:spacing w:line="360" w:lineRule="auto"/>
+        <w:ind w:left="426" w:firstLine="0"/>
+        <w:jc w:val="both"/>
+        <w:rPr>
+          <w:rFonts w:ascii="Times New Roman" w:hAnsi="Times New Roman" w:cs="Times New Roman"/>
+          <w:sz w:val="24"/>
+          <w:u w:val="thick"/>
+          <w:lang w:val="fr-FR"/>
+        </w:rPr>
+      </w:pPr>
+      <w:r>
+        <w:rPr>
+          <w:rFonts w:ascii="Times New Roman" w:hAnsi="Times New Roman" w:cs="Times New Roman"/>
+          <w:sz w:val="24"/>
+          <w:lang w:val="fr-FR"/>
+        </w:rPr>
+        <w:t xml:space="preserve">Alors </w:t>
+      </w:r>
+      <w:r>
+        <w:rPr>
+          <w:rFonts w:ascii="Times New Roman" w:hAnsi="Times New Roman" w:cs="Times New Roman"/>
+          <w:sz w:val="24"/>
+          <w:u w:val="thick"/>
+          <w:lang w:val="fr-FR"/>
+        </w:rPr>
+        <w:t>j</w:t>
+      </w:r>
+      <w:r>
+        <w:rPr>
+          <w:rFonts w:ascii="Times New Roman" w:hAnsi="Times New Roman" w:cs="Times New Roman"/>
+          <w:sz w:val="24"/>
+          <w:u w:val="thick"/>
+          <w:lang w:val="fr-FR"/>
+        </w:rPr>
+        <w:t>’avais</w:t>
+      </w:r>
+      <w:r>
+        <w:rPr>
+          <w:rFonts w:ascii="Times New Roman" w:hAnsi="Times New Roman" w:cs="Times New Roman"/>
+          <w:sz w:val="24"/>
+          <w:u w:val="thick"/>
+          <w:lang w:val="fr-FR"/>
+        </w:rPr>
+        <w:t xml:space="preserve"> pris </w:t>
+      </w:r>
+      <w:r>
+        <w:rPr>
+          <w:rFonts w:ascii="Times New Roman" w:hAnsi="Times New Roman" w:cs="Times New Roman"/>
+          <w:sz w:val="24"/>
+          <w:lang w:val="fr-FR"/>
+        </w:rPr>
+        <w:t xml:space="preserve">son numéro de téléphone et nous </w:t>
+      </w:r>
+      <w:r>
+        <w:rPr>
+          <w:rFonts w:ascii="Times New Roman" w:hAnsi="Times New Roman" w:cs="Times New Roman"/>
+          <w:sz w:val="24"/>
+          <w:u w:val="thick"/>
+          <w:lang w:val="fr-FR"/>
+        </w:rPr>
+        <w:t xml:space="preserve">nous </w:t>
+      </w:r>
+      <w:r>
+        <w:rPr>
+          <w:rFonts w:ascii="Times New Roman" w:hAnsi="Times New Roman" w:cs="Times New Roman"/>
+          <w:sz w:val="24"/>
+          <w:u w:val="thick"/>
+          <w:lang w:val="fr-FR"/>
+        </w:rPr>
+        <w:t>étions</w:t>
+      </w:r>
+      <w:r>
+        <w:rPr>
+          <w:rFonts w:ascii="Times New Roman" w:hAnsi="Times New Roman" w:cs="Times New Roman"/>
+          <w:sz w:val="24"/>
+          <w:u w:val="thick"/>
+          <w:lang w:val="fr-FR"/>
+        </w:rPr>
+        <w:t xml:space="preserve"> salué</w:t>
+      </w:r>
+      <w:r>
+        <w:rPr>
+          <w:rFonts w:ascii="Times New Roman" w:hAnsi="Times New Roman" w:cs="Times New Roman"/>
+          <w:sz w:val="24"/>
+          <w:lang w:val="fr-FR"/>
+        </w:rPr>
+        <w:t>.</w:t>
+      </w:r>
+    </w:p>
+    <w:p>
+      <w:pPr>
+        <w:spacing w:line="360" w:lineRule="auto"/>
+        <w:rPr>
+          <w:rFonts w:ascii="Times New Roman" w:hAnsi="Times New Roman" w:cs="Times New Roman"/>
+          <w:sz w:val="24"/>
+          <w:lang w:val="fr-FR"/>
+        </w:rPr>
+      </w:pPr>
     </w:p>
     <w:sectPr>
       <w:pgSz w:w="12240" w:h="15840"/>
@@ -17,6 +1665,823 @@
     </w:sectPr>
   </w:body>
 </w:document>
+</file>
+
+<file path=word/numbering.xml><?xml version="1.0" encoding="utf-8"?>
+<w:numbering xmlns:wpc="http://schemas.microsoft.com/office/word/2010/wordprocessingCanvas" xmlns:mc="http://schemas.openxmlformats.org/markup-compatibility/2006" xmlns:o="urn:schemas-microsoft-com:office:office" xmlns:r="http://schemas.openxmlformats.org/officeDocument/2006/relationships" xmlns:m="http://schemas.openxmlformats.org/officeDocument/2006/math" xmlns:v="urn:schemas-microsoft-com:vml" xmlns:wp14="http://schemas.microsoft.com/office/word/2010/wordprocessingDrawing" xmlns:wp="http://schemas.openxmlformats.org/drawingml/2006/wordprocessingDrawing" xmlns:w10="urn:schemas-microsoft-com:office:word" xmlns:w="http://schemas.openxmlformats.org/wordprocessingml/2006/main" xmlns:w14="http://schemas.microsoft.com/office/word/2010/wordml" xmlns:wpg="http://schemas.microsoft.com/office/word/2010/wordprocessingGroup" xmlns:wpi="http://schemas.microsoft.com/office/word/2010/wordprocessingInk" xmlns:wne="http://schemas.microsoft.com/office/word/2006/wordml" xmlns:wps="http://schemas.microsoft.com/office/word/2010/wordprocessingShape" mc:Ignorable="w14 wp14">
+  <w:abstractNum w:abstractNumId="0">
+    <w:nsid w:val="00D87F2F"/>
+    <w:multiLevelType w:val="hybridMultilevel"/>
+    <w:tmpl w:val="E480BA94"/>
+    <w:lvl w:ilvl="0" w:tplc="04090001">
+      <w:start w:val="1"/>
+      <w:numFmt w:val="bullet"/>
+      <w:lvlText w:val=""/>
+      <w:lvlJc w:val="left"/>
+      <w:pPr>
+        <w:ind w:left="1440" w:hanging="360"/>
+      </w:pPr>
+      <w:rPr>
+        <w:rFonts w:ascii="Symbol" w:hAnsi="Symbol" w:hint="default"/>
+      </w:rPr>
+    </w:lvl>
+    <w:lvl w:ilvl="1" w:tplc="04090003" w:tentative="1">
+      <w:start w:val="1"/>
+      <w:numFmt w:val="bullet"/>
+      <w:lvlText w:val="o"/>
+      <w:lvlJc w:val="left"/>
+      <w:pPr>
+        <w:ind w:left="2160" w:hanging="360"/>
+      </w:pPr>
+      <w:rPr>
+        <w:rFonts w:ascii="Courier New" w:hAnsi="Courier New" w:cs="Courier New" w:hint="default"/>
+      </w:rPr>
+    </w:lvl>
+    <w:lvl w:ilvl="2" w:tplc="04090005" w:tentative="1">
+      <w:start w:val="1"/>
+      <w:numFmt w:val="bullet"/>
+      <w:lvlText w:val=""/>
+      <w:lvlJc w:val="left"/>
+      <w:pPr>
+        <w:ind w:left="2880" w:hanging="360"/>
+      </w:pPr>
+      <w:rPr>
+        <w:rFonts w:ascii="Wingdings" w:hAnsi="Wingdings" w:hint="default"/>
+      </w:rPr>
+    </w:lvl>
+    <w:lvl w:ilvl="3" w:tplc="04090001" w:tentative="1">
+      <w:start w:val="1"/>
+      <w:numFmt w:val="bullet"/>
+      <w:lvlText w:val=""/>
+      <w:lvlJc w:val="left"/>
+      <w:pPr>
+        <w:ind w:left="3600" w:hanging="360"/>
+      </w:pPr>
+      <w:rPr>
+        <w:rFonts w:ascii="Symbol" w:hAnsi="Symbol" w:hint="default"/>
+      </w:rPr>
+    </w:lvl>
+    <w:lvl w:ilvl="4" w:tplc="04090003" w:tentative="1">
+      <w:start w:val="1"/>
+      <w:numFmt w:val="bullet"/>
+      <w:lvlText w:val="o"/>
+      <w:lvlJc w:val="left"/>
+      <w:pPr>
+        <w:ind w:left="4320" w:hanging="360"/>
+      </w:pPr>
+      <w:rPr>
+        <w:rFonts w:ascii="Courier New" w:hAnsi="Courier New" w:cs="Courier New" w:hint="default"/>
+      </w:rPr>
+    </w:lvl>
+    <w:lvl w:ilvl="5" w:tplc="04090005" w:tentative="1">
+      <w:start w:val="1"/>
+      <w:numFmt w:val="bullet"/>
+      <w:lvlText w:val=""/>
+      <w:lvlJc w:val="left"/>
+      <w:pPr>
+        <w:ind w:left="5040" w:hanging="360"/>
+      </w:pPr>
+      <w:rPr>
+        <w:rFonts w:ascii="Wingdings" w:hAnsi="Wingdings" w:hint="default"/>
+      </w:rPr>
+    </w:lvl>
+    <w:lvl w:ilvl="6" w:tplc="04090001" w:tentative="1">
+      <w:start w:val="1"/>
+      <w:numFmt w:val="bullet"/>
+      <w:lvlText w:val=""/>
+      <w:lvlJc w:val="left"/>
+      <w:pPr>
+        <w:ind w:left="5760" w:hanging="360"/>
+      </w:pPr>
+      <w:rPr>
+        <w:rFonts w:ascii="Symbol" w:hAnsi="Symbol" w:hint="default"/>
+      </w:rPr>
+    </w:lvl>
+    <w:lvl w:ilvl="7" w:tplc="04090003" w:tentative="1">
+      <w:start w:val="1"/>
+      <w:numFmt w:val="bullet"/>
+      <w:lvlText w:val="o"/>
+      <w:lvlJc w:val="left"/>
+      <w:pPr>
+        <w:ind w:left="6480" w:hanging="360"/>
+      </w:pPr>
+      <w:rPr>
+        <w:rFonts w:ascii="Courier New" w:hAnsi="Courier New" w:cs="Courier New" w:hint="default"/>
+      </w:rPr>
+    </w:lvl>
+    <w:lvl w:ilvl="8" w:tplc="04090005" w:tentative="1">
+      <w:start w:val="1"/>
+      <w:numFmt w:val="bullet"/>
+      <w:lvlText w:val=""/>
+      <w:lvlJc w:val="left"/>
+      <w:pPr>
+        <w:ind w:left="7200" w:hanging="360"/>
+      </w:pPr>
+      <w:rPr>
+        <w:rFonts w:ascii="Wingdings" w:hAnsi="Wingdings" w:hint="default"/>
+      </w:rPr>
+    </w:lvl>
+  </w:abstractNum>
+  <w:abstractNum w:abstractNumId="1">
+    <w:nsid w:val="0FF018B3"/>
+    <w:multiLevelType w:val="hybridMultilevel"/>
+    <w:tmpl w:val="9372EA2A"/>
+    <w:lvl w:ilvl="0" w:tplc="04090001">
+      <w:start w:val="1"/>
+      <w:numFmt w:val="bullet"/>
+      <w:lvlText w:val=""/>
+      <w:lvlJc w:val="left"/>
+      <w:pPr>
+        <w:ind w:left="1440" w:hanging="360"/>
+      </w:pPr>
+      <w:rPr>
+        <w:rFonts w:ascii="Symbol" w:hAnsi="Symbol" w:hint="default"/>
+      </w:rPr>
+    </w:lvl>
+    <w:lvl w:ilvl="1" w:tplc="04090003" w:tentative="1">
+      <w:start w:val="1"/>
+      <w:numFmt w:val="bullet"/>
+      <w:lvlText w:val="o"/>
+      <w:lvlJc w:val="left"/>
+      <w:pPr>
+        <w:ind w:left="2160" w:hanging="360"/>
+      </w:pPr>
+      <w:rPr>
+        <w:rFonts w:ascii="Courier New" w:hAnsi="Courier New" w:cs="Courier New" w:hint="default"/>
+      </w:rPr>
+    </w:lvl>
+    <w:lvl w:ilvl="2" w:tplc="04090005" w:tentative="1">
+      <w:start w:val="1"/>
+      <w:numFmt w:val="bullet"/>
+      <w:lvlText w:val=""/>
+      <w:lvlJc w:val="left"/>
+      <w:pPr>
+        <w:ind w:left="2880" w:hanging="360"/>
+      </w:pPr>
+      <w:rPr>
+        <w:rFonts w:ascii="Wingdings" w:hAnsi="Wingdings" w:hint="default"/>
+      </w:rPr>
+    </w:lvl>
+    <w:lvl w:ilvl="3" w:tplc="04090001" w:tentative="1">
+      <w:start w:val="1"/>
+      <w:numFmt w:val="bullet"/>
+      <w:lvlText w:val=""/>
+      <w:lvlJc w:val="left"/>
+      <w:pPr>
+        <w:ind w:left="3600" w:hanging="360"/>
+      </w:pPr>
+      <w:rPr>
+        <w:rFonts w:ascii="Symbol" w:hAnsi="Symbol" w:hint="default"/>
+      </w:rPr>
+    </w:lvl>
+    <w:lvl w:ilvl="4" w:tplc="04090003" w:tentative="1">
+      <w:start w:val="1"/>
+      <w:numFmt w:val="bullet"/>
+      <w:lvlText w:val="o"/>
+      <w:lvlJc w:val="left"/>
+      <w:pPr>
+        <w:ind w:left="4320" w:hanging="360"/>
+      </w:pPr>
+      <w:rPr>
+        <w:rFonts w:ascii="Courier New" w:hAnsi="Courier New" w:cs="Courier New" w:hint="default"/>
+      </w:rPr>
+    </w:lvl>
+    <w:lvl w:ilvl="5" w:tplc="04090005" w:tentative="1">
+      <w:start w:val="1"/>
+      <w:numFmt w:val="bullet"/>
+      <w:lvlText w:val=""/>
+      <w:lvlJc w:val="left"/>
+      <w:pPr>
+        <w:ind w:left="5040" w:hanging="360"/>
+      </w:pPr>
+      <w:rPr>
+        <w:rFonts w:ascii="Wingdings" w:hAnsi="Wingdings" w:hint="default"/>
+      </w:rPr>
+    </w:lvl>
+    <w:lvl w:ilvl="6" w:tplc="04090001" w:tentative="1">
+      <w:start w:val="1"/>
+      <w:numFmt w:val="bullet"/>
+      <w:lvlText w:val=""/>
+      <w:lvlJc w:val="left"/>
+      <w:pPr>
+        <w:ind w:left="5760" w:hanging="360"/>
+      </w:pPr>
+      <w:rPr>
+        <w:rFonts w:ascii="Symbol" w:hAnsi="Symbol" w:hint="default"/>
+      </w:rPr>
+    </w:lvl>
+    <w:lvl w:ilvl="7" w:tplc="04090003" w:tentative="1">
+      <w:start w:val="1"/>
+      <w:numFmt w:val="bullet"/>
+      <w:lvlText w:val="o"/>
+      <w:lvlJc w:val="left"/>
+      <w:pPr>
+        <w:ind w:left="6480" w:hanging="360"/>
+      </w:pPr>
+      <w:rPr>
+        <w:rFonts w:ascii="Courier New" w:hAnsi="Courier New" w:cs="Courier New" w:hint="default"/>
+      </w:rPr>
+    </w:lvl>
+    <w:lvl w:ilvl="8" w:tplc="04090005" w:tentative="1">
+      <w:start w:val="1"/>
+      <w:numFmt w:val="bullet"/>
+      <w:lvlText w:val=""/>
+      <w:lvlJc w:val="left"/>
+      <w:pPr>
+        <w:ind w:left="7200" w:hanging="360"/>
+      </w:pPr>
+      <w:rPr>
+        <w:rFonts w:ascii="Wingdings" w:hAnsi="Wingdings" w:hint="default"/>
+      </w:rPr>
+    </w:lvl>
+  </w:abstractNum>
+  <w:abstractNum w:abstractNumId="2">
+    <w:nsid w:val="263A3586"/>
+    <w:multiLevelType w:val="hybridMultilevel"/>
+    <w:tmpl w:val="6E10E456"/>
+    <w:lvl w:ilvl="0" w:tplc="0409000B">
+      <w:start w:val="1"/>
+      <w:numFmt w:val="bullet"/>
+      <w:lvlText w:val=""/>
+      <w:lvlJc w:val="left"/>
+      <w:pPr>
+        <w:ind w:left="720" w:hanging="360"/>
+      </w:pPr>
+      <w:rPr>
+        <w:rFonts w:ascii="Wingdings" w:hAnsi="Wingdings" w:hint="default"/>
+      </w:rPr>
+    </w:lvl>
+    <w:lvl w:ilvl="1" w:tplc="04090003" w:tentative="1">
+      <w:start w:val="1"/>
+      <w:numFmt w:val="bullet"/>
+      <w:lvlText w:val="o"/>
+      <w:lvlJc w:val="left"/>
+      <w:pPr>
+        <w:ind w:left="1440" w:hanging="360"/>
+      </w:pPr>
+      <w:rPr>
+        <w:rFonts w:ascii="Courier New" w:hAnsi="Courier New" w:cs="Courier New" w:hint="default"/>
+      </w:rPr>
+    </w:lvl>
+    <w:lvl w:ilvl="2" w:tplc="04090005" w:tentative="1">
+      <w:start w:val="1"/>
+      <w:numFmt w:val="bullet"/>
+      <w:lvlText w:val=""/>
+      <w:lvlJc w:val="left"/>
+      <w:pPr>
+        <w:ind w:left="2160" w:hanging="360"/>
+      </w:pPr>
+      <w:rPr>
+        <w:rFonts w:ascii="Wingdings" w:hAnsi="Wingdings" w:hint="default"/>
+      </w:rPr>
+    </w:lvl>
+    <w:lvl w:ilvl="3" w:tplc="04090001" w:tentative="1">
+      <w:start w:val="1"/>
+      <w:numFmt w:val="bullet"/>
+      <w:lvlText w:val=""/>
+      <w:lvlJc w:val="left"/>
+      <w:pPr>
+        <w:ind w:left="2880" w:hanging="360"/>
+      </w:pPr>
+      <w:rPr>
+        <w:rFonts w:ascii="Symbol" w:hAnsi="Symbol" w:hint="default"/>
+      </w:rPr>
+    </w:lvl>
+    <w:lvl w:ilvl="4" w:tplc="04090003" w:tentative="1">
+      <w:start w:val="1"/>
+      <w:numFmt w:val="bullet"/>
+      <w:lvlText w:val="o"/>
+      <w:lvlJc w:val="left"/>
+      <w:pPr>
+        <w:ind w:left="3600" w:hanging="360"/>
+      </w:pPr>
+      <w:rPr>
+        <w:rFonts w:ascii="Courier New" w:hAnsi="Courier New" w:cs="Courier New" w:hint="default"/>
+      </w:rPr>
+    </w:lvl>
+    <w:lvl w:ilvl="5" w:tplc="04090005" w:tentative="1">
+      <w:start w:val="1"/>
+      <w:numFmt w:val="bullet"/>
+      <w:lvlText w:val=""/>
+      <w:lvlJc w:val="left"/>
+      <w:pPr>
+        <w:ind w:left="4320" w:hanging="360"/>
+      </w:pPr>
+      <w:rPr>
+        <w:rFonts w:ascii="Wingdings" w:hAnsi="Wingdings" w:hint="default"/>
+      </w:rPr>
+    </w:lvl>
+    <w:lvl w:ilvl="6" w:tplc="04090001" w:tentative="1">
+      <w:start w:val="1"/>
+      <w:numFmt w:val="bullet"/>
+      <w:lvlText w:val=""/>
+      <w:lvlJc w:val="left"/>
+      <w:pPr>
+        <w:ind w:left="5040" w:hanging="360"/>
+      </w:pPr>
+      <w:rPr>
+        <w:rFonts w:ascii="Symbol" w:hAnsi="Symbol" w:hint="default"/>
+      </w:rPr>
+    </w:lvl>
+    <w:lvl w:ilvl="7" w:tplc="04090003" w:tentative="1">
+      <w:start w:val="1"/>
+      <w:numFmt w:val="bullet"/>
+      <w:lvlText w:val="o"/>
+      <w:lvlJc w:val="left"/>
+      <w:pPr>
+        <w:ind w:left="5760" w:hanging="360"/>
+      </w:pPr>
+      <w:rPr>
+        <w:rFonts w:ascii="Courier New" w:hAnsi="Courier New" w:cs="Courier New" w:hint="default"/>
+      </w:rPr>
+    </w:lvl>
+    <w:lvl w:ilvl="8" w:tplc="04090005" w:tentative="1">
+      <w:start w:val="1"/>
+      <w:numFmt w:val="bullet"/>
+      <w:lvlText w:val=""/>
+      <w:lvlJc w:val="left"/>
+      <w:pPr>
+        <w:ind w:left="6480" w:hanging="360"/>
+      </w:pPr>
+      <w:rPr>
+        <w:rFonts w:ascii="Wingdings" w:hAnsi="Wingdings" w:hint="default"/>
+      </w:rPr>
+    </w:lvl>
+  </w:abstractNum>
+  <w:abstractNum w:abstractNumId="3">
+    <w:nsid w:val="2A9554AB"/>
+    <w:multiLevelType w:val="hybridMultilevel"/>
+    <w:tmpl w:val="B1C0A224"/>
+    <w:lvl w:ilvl="0" w:tplc="04090001">
+      <w:start w:val="1"/>
+      <w:numFmt w:val="bullet"/>
+      <w:lvlText w:val=""/>
+      <w:lvlJc w:val="left"/>
+      <w:pPr>
+        <w:ind w:left="1800" w:hanging="360"/>
+      </w:pPr>
+      <w:rPr>
+        <w:rFonts w:ascii="Symbol" w:hAnsi="Symbol" w:hint="default"/>
+      </w:rPr>
+    </w:lvl>
+    <w:lvl w:ilvl="1" w:tplc="04090003" w:tentative="1">
+      <w:start w:val="1"/>
+      <w:numFmt w:val="bullet"/>
+      <w:lvlText w:val="o"/>
+      <w:lvlJc w:val="left"/>
+      <w:pPr>
+        <w:ind w:left="2520" w:hanging="360"/>
+      </w:pPr>
+      <w:rPr>
+        <w:rFonts w:ascii="Courier New" w:hAnsi="Courier New" w:cs="Courier New" w:hint="default"/>
+      </w:rPr>
+    </w:lvl>
+    <w:lvl w:ilvl="2" w:tplc="04090005" w:tentative="1">
+      <w:start w:val="1"/>
+      <w:numFmt w:val="bullet"/>
+      <w:lvlText w:val=""/>
+      <w:lvlJc w:val="left"/>
+      <w:pPr>
+        <w:ind w:left="3240" w:hanging="360"/>
+      </w:pPr>
+      <w:rPr>
+        <w:rFonts w:ascii="Wingdings" w:hAnsi="Wingdings" w:hint="default"/>
+      </w:rPr>
+    </w:lvl>
+    <w:lvl w:ilvl="3" w:tplc="04090001" w:tentative="1">
+      <w:start w:val="1"/>
+      <w:numFmt w:val="bullet"/>
+      <w:lvlText w:val=""/>
+      <w:lvlJc w:val="left"/>
+      <w:pPr>
+        <w:ind w:left="3960" w:hanging="360"/>
+      </w:pPr>
+      <w:rPr>
+        <w:rFonts w:ascii="Symbol" w:hAnsi="Symbol" w:hint="default"/>
+      </w:rPr>
+    </w:lvl>
+    <w:lvl w:ilvl="4" w:tplc="04090003" w:tentative="1">
+      <w:start w:val="1"/>
+      <w:numFmt w:val="bullet"/>
+      <w:lvlText w:val="o"/>
+      <w:lvlJc w:val="left"/>
+      <w:pPr>
+        <w:ind w:left="4680" w:hanging="360"/>
+      </w:pPr>
+      <w:rPr>
+        <w:rFonts w:ascii="Courier New" w:hAnsi="Courier New" w:cs="Courier New" w:hint="default"/>
+      </w:rPr>
+    </w:lvl>
+    <w:lvl w:ilvl="5" w:tplc="04090005" w:tentative="1">
+      <w:start w:val="1"/>
+      <w:numFmt w:val="bullet"/>
+      <w:lvlText w:val=""/>
+      <w:lvlJc w:val="left"/>
+      <w:pPr>
+        <w:ind w:left="5400" w:hanging="360"/>
+      </w:pPr>
+      <w:rPr>
+        <w:rFonts w:ascii="Wingdings" w:hAnsi="Wingdings" w:hint="default"/>
+      </w:rPr>
+    </w:lvl>
+    <w:lvl w:ilvl="6" w:tplc="04090001" w:tentative="1">
+      <w:start w:val="1"/>
+      <w:numFmt w:val="bullet"/>
+      <w:lvlText w:val=""/>
+      <w:lvlJc w:val="left"/>
+      <w:pPr>
+        <w:ind w:left="6120" w:hanging="360"/>
+      </w:pPr>
+      <w:rPr>
+        <w:rFonts w:ascii="Symbol" w:hAnsi="Symbol" w:hint="default"/>
+      </w:rPr>
+    </w:lvl>
+    <w:lvl w:ilvl="7" w:tplc="04090003" w:tentative="1">
+      <w:start w:val="1"/>
+      <w:numFmt w:val="bullet"/>
+      <w:lvlText w:val="o"/>
+      <w:lvlJc w:val="left"/>
+      <w:pPr>
+        <w:ind w:left="6840" w:hanging="360"/>
+      </w:pPr>
+      <w:rPr>
+        <w:rFonts w:ascii="Courier New" w:hAnsi="Courier New" w:cs="Courier New" w:hint="default"/>
+      </w:rPr>
+    </w:lvl>
+    <w:lvl w:ilvl="8" w:tplc="04090005" w:tentative="1">
+      <w:start w:val="1"/>
+      <w:numFmt w:val="bullet"/>
+      <w:lvlText w:val=""/>
+      <w:lvlJc w:val="left"/>
+      <w:pPr>
+        <w:ind w:left="7560" w:hanging="360"/>
+      </w:pPr>
+      <w:rPr>
+        <w:rFonts w:ascii="Wingdings" w:hAnsi="Wingdings" w:hint="default"/>
+      </w:rPr>
+    </w:lvl>
+  </w:abstractNum>
+  <w:abstractNum w:abstractNumId="4">
+    <w:nsid w:val="2E135C40"/>
+    <w:multiLevelType w:val="hybridMultilevel"/>
+    <w:tmpl w:val="C7627F80"/>
+    <w:lvl w:ilvl="0" w:tplc="0409000B">
+      <w:start w:val="1"/>
+      <w:numFmt w:val="bullet"/>
+      <w:lvlText w:val=""/>
+      <w:lvlJc w:val="left"/>
+      <w:pPr>
+        <w:ind w:left="720" w:hanging="360"/>
+      </w:pPr>
+      <w:rPr>
+        <w:rFonts w:ascii="Wingdings" w:hAnsi="Wingdings" w:hint="default"/>
+      </w:rPr>
+    </w:lvl>
+    <w:lvl w:ilvl="1" w:tplc="04090003" w:tentative="1">
+      <w:start w:val="1"/>
+      <w:numFmt w:val="bullet"/>
+      <w:lvlText w:val="o"/>
+      <w:lvlJc w:val="left"/>
+      <w:pPr>
+        <w:ind w:left="1440" w:hanging="360"/>
+      </w:pPr>
+      <w:rPr>
+        <w:rFonts w:ascii="Courier New" w:hAnsi="Courier New" w:cs="Courier New" w:hint="default"/>
+      </w:rPr>
+    </w:lvl>
+    <w:lvl w:ilvl="2" w:tplc="04090005" w:tentative="1">
+      <w:start w:val="1"/>
+      <w:numFmt w:val="bullet"/>
+      <w:lvlText w:val=""/>
+      <w:lvlJc w:val="left"/>
+      <w:pPr>
+        <w:ind w:left="2160" w:hanging="360"/>
+      </w:pPr>
+      <w:rPr>
+        <w:rFonts w:ascii="Wingdings" w:hAnsi="Wingdings" w:hint="default"/>
+      </w:rPr>
+    </w:lvl>
+    <w:lvl w:ilvl="3" w:tplc="04090001" w:tentative="1">
+      <w:start w:val="1"/>
+      <w:numFmt w:val="bullet"/>
+      <w:lvlText w:val=""/>
+      <w:lvlJc w:val="left"/>
+      <w:pPr>
+        <w:ind w:left="2880" w:hanging="360"/>
+      </w:pPr>
+      <w:rPr>
+        <w:rFonts w:ascii="Symbol" w:hAnsi="Symbol" w:hint="default"/>
+      </w:rPr>
+    </w:lvl>
+    <w:lvl w:ilvl="4" w:tplc="04090003" w:tentative="1">
+      <w:start w:val="1"/>
+      <w:numFmt w:val="bullet"/>
+      <w:lvlText w:val="o"/>
+      <w:lvlJc w:val="left"/>
+      <w:pPr>
+        <w:ind w:left="3600" w:hanging="360"/>
+      </w:pPr>
+      <w:rPr>
+        <w:rFonts w:ascii="Courier New" w:hAnsi="Courier New" w:cs="Courier New" w:hint="default"/>
+      </w:rPr>
+    </w:lvl>
+    <w:lvl w:ilvl="5" w:tplc="04090005" w:tentative="1">
+      <w:start w:val="1"/>
+      <w:numFmt w:val="bullet"/>
+      <w:lvlText w:val=""/>
+      <w:lvlJc w:val="left"/>
+      <w:pPr>
+        <w:ind w:left="4320" w:hanging="360"/>
+      </w:pPr>
+      <w:rPr>
+        <w:rFonts w:ascii="Wingdings" w:hAnsi="Wingdings" w:hint="default"/>
+      </w:rPr>
+    </w:lvl>
+    <w:lvl w:ilvl="6" w:tplc="04090001" w:tentative="1">
+      <w:start w:val="1"/>
+      <w:numFmt w:val="bullet"/>
+      <w:lvlText w:val=""/>
+      <w:lvlJc w:val="left"/>
+      <w:pPr>
+        <w:ind w:left="5040" w:hanging="360"/>
+      </w:pPr>
+      <w:rPr>
+        <w:rFonts w:ascii="Symbol" w:hAnsi="Symbol" w:hint="default"/>
+      </w:rPr>
+    </w:lvl>
+    <w:lvl w:ilvl="7" w:tplc="04090003" w:tentative="1">
+      <w:start w:val="1"/>
+      <w:numFmt w:val="bullet"/>
+      <w:lvlText w:val="o"/>
+      <w:lvlJc w:val="left"/>
+      <w:pPr>
+        <w:ind w:left="5760" w:hanging="360"/>
+      </w:pPr>
+      <w:rPr>
+        <w:rFonts w:ascii="Courier New" w:hAnsi="Courier New" w:cs="Courier New" w:hint="default"/>
+      </w:rPr>
+    </w:lvl>
+    <w:lvl w:ilvl="8" w:tplc="04090005" w:tentative="1">
+      <w:start w:val="1"/>
+      <w:numFmt w:val="bullet"/>
+      <w:lvlText w:val=""/>
+      <w:lvlJc w:val="left"/>
+      <w:pPr>
+        <w:ind w:left="6480" w:hanging="360"/>
+      </w:pPr>
+      <w:rPr>
+        <w:rFonts w:ascii="Wingdings" w:hAnsi="Wingdings" w:hint="default"/>
+      </w:rPr>
+    </w:lvl>
+  </w:abstractNum>
+  <w:abstractNum w:abstractNumId="5">
+    <w:nsid w:val="36801B90"/>
+    <w:multiLevelType w:val="hybridMultilevel"/>
+    <w:tmpl w:val="4650E0D2"/>
+    <w:lvl w:ilvl="0" w:tplc="04090001">
+      <w:start w:val="1"/>
+      <w:numFmt w:val="bullet"/>
+      <w:lvlText w:val=""/>
+      <w:lvlJc w:val="left"/>
+      <w:pPr>
+        <w:ind w:left="720" w:hanging="360"/>
+      </w:pPr>
+      <w:rPr>
+        <w:rFonts w:ascii="Symbol" w:hAnsi="Symbol" w:hint="default"/>
+      </w:rPr>
+    </w:lvl>
+    <w:lvl w:ilvl="1" w:tplc="04090003" w:tentative="1">
+      <w:start w:val="1"/>
+      <w:numFmt w:val="bullet"/>
+      <w:lvlText w:val="o"/>
+      <w:lvlJc w:val="left"/>
+      <w:pPr>
+        <w:ind w:left="1440" w:hanging="360"/>
+      </w:pPr>
+      <w:rPr>
+        <w:rFonts w:ascii="Courier New" w:hAnsi="Courier New" w:cs="Courier New" w:hint="default"/>
+      </w:rPr>
+    </w:lvl>
+    <w:lvl w:ilvl="2" w:tplc="04090005" w:tentative="1">
+      <w:start w:val="1"/>
+      <w:numFmt w:val="bullet"/>
+      <w:lvlText w:val=""/>
+      <w:lvlJc w:val="left"/>
+      <w:pPr>
+        <w:ind w:left="2160" w:hanging="360"/>
+      </w:pPr>
+      <w:rPr>
+        <w:rFonts w:ascii="Wingdings" w:hAnsi="Wingdings" w:hint="default"/>
+      </w:rPr>
+    </w:lvl>
+    <w:lvl w:ilvl="3" w:tplc="04090001" w:tentative="1">
+      <w:start w:val="1"/>
+      <w:numFmt w:val="bullet"/>
+      <w:lvlText w:val=""/>
+      <w:lvlJc w:val="left"/>
+      <w:pPr>
+        <w:ind w:left="2880" w:hanging="360"/>
+      </w:pPr>
+      <w:rPr>
+        <w:rFonts w:ascii="Symbol" w:hAnsi="Symbol" w:hint="default"/>
+      </w:rPr>
+    </w:lvl>
+    <w:lvl w:ilvl="4" w:tplc="04090003" w:tentative="1">
+      <w:start w:val="1"/>
+      <w:numFmt w:val="bullet"/>
+      <w:lvlText w:val="o"/>
+      <w:lvlJc w:val="left"/>
+      <w:pPr>
+        <w:ind w:left="3600" w:hanging="360"/>
+      </w:pPr>
+      <w:rPr>
+        <w:rFonts w:ascii="Courier New" w:hAnsi="Courier New" w:cs="Courier New" w:hint="default"/>
+      </w:rPr>
+    </w:lvl>
+    <w:lvl w:ilvl="5" w:tplc="04090005" w:tentative="1">
+      <w:start w:val="1"/>
+      <w:numFmt w:val="bullet"/>
+      <w:lvlText w:val=""/>
+      <w:lvlJc w:val="left"/>
+      <w:pPr>
+        <w:ind w:left="4320" w:hanging="360"/>
+      </w:pPr>
+      <w:rPr>
+        <w:rFonts w:ascii="Wingdings" w:hAnsi="Wingdings" w:hint="default"/>
+      </w:rPr>
+    </w:lvl>
+    <w:lvl w:ilvl="6" w:tplc="04090001" w:tentative="1">
+      <w:start w:val="1"/>
+      <w:numFmt w:val="bullet"/>
+      <w:lvlText w:val=""/>
+      <w:lvlJc w:val="left"/>
+      <w:pPr>
+        <w:ind w:left="5040" w:hanging="360"/>
+      </w:pPr>
+      <w:rPr>
+        <w:rFonts w:ascii="Symbol" w:hAnsi="Symbol" w:hint="default"/>
+      </w:rPr>
+    </w:lvl>
+    <w:lvl w:ilvl="7" w:tplc="04090003" w:tentative="1">
+      <w:start w:val="1"/>
+      <w:numFmt w:val="bullet"/>
+      <w:lvlText w:val="o"/>
+      <w:lvlJc w:val="left"/>
+      <w:pPr>
+        <w:ind w:left="5760" w:hanging="360"/>
+      </w:pPr>
+      <w:rPr>
+        <w:rFonts w:ascii="Courier New" w:hAnsi="Courier New" w:cs="Courier New" w:hint="default"/>
+      </w:rPr>
+    </w:lvl>
+    <w:lvl w:ilvl="8" w:tplc="04090005" w:tentative="1">
+      <w:start w:val="1"/>
+      <w:numFmt w:val="bullet"/>
+      <w:lvlText w:val=""/>
+      <w:lvlJc w:val="left"/>
+      <w:pPr>
+        <w:ind w:left="6480" w:hanging="360"/>
+      </w:pPr>
+      <w:rPr>
+        <w:rFonts w:ascii="Wingdings" w:hAnsi="Wingdings" w:hint="default"/>
+      </w:rPr>
+    </w:lvl>
+  </w:abstractNum>
+  <w:abstractNum w:abstractNumId="6">
+    <w:nsid w:val="6F960A7C"/>
+    <w:multiLevelType w:val="hybridMultilevel"/>
+    <w:tmpl w:val="D72A25EC"/>
+    <w:lvl w:ilvl="0" w:tplc="04090001">
+      <w:start w:val="1"/>
+      <w:numFmt w:val="bullet"/>
+      <w:lvlText w:val=""/>
+      <w:lvlJc w:val="left"/>
+      <w:pPr>
+        <w:ind w:left="1440" w:hanging="360"/>
+      </w:pPr>
+      <w:rPr>
+        <w:rFonts w:ascii="Symbol" w:hAnsi="Symbol" w:hint="default"/>
+      </w:rPr>
+    </w:lvl>
+    <w:lvl w:ilvl="1" w:tplc="04090003" w:tentative="1">
+      <w:start w:val="1"/>
+      <w:numFmt w:val="bullet"/>
+      <w:lvlText w:val="o"/>
+      <w:lvlJc w:val="left"/>
+      <w:pPr>
+        <w:ind w:left="2160" w:hanging="360"/>
+      </w:pPr>
+      <w:rPr>
+        <w:rFonts w:ascii="Courier New" w:hAnsi="Courier New" w:cs="Courier New" w:hint="default"/>
+      </w:rPr>
+    </w:lvl>
+    <w:lvl w:ilvl="2" w:tplc="04090005" w:tentative="1">
+      <w:start w:val="1"/>
+      <w:numFmt w:val="bullet"/>
+      <w:lvlText w:val=""/>
+      <w:lvlJc w:val="left"/>
+      <w:pPr>
+        <w:ind w:left="2880" w:hanging="360"/>
+      </w:pPr>
+      <w:rPr>
+        <w:rFonts w:ascii="Wingdings" w:hAnsi="Wingdings" w:hint="default"/>
+      </w:rPr>
+    </w:lvl>
+    <w:lvl w:ilvl="3" w:tplc="04090001" w:tentative="1">
+      <w:start w:val="1"/>
+      <w:numFmt w:val="bullet"/>
+      <w:lvlText w:val=""/>
+      <w:lvlJc w:val="left"/>
+      <w:pPr>
+        <w:ind w:left="3600" w:hanging="360"/>
+      </w:pPr>
+      <w:rPr>
+        <w:rFonts w:ascii="Symbol" w:hAnsi="Symbol" w:hint="default"/>
+      </w:rPr>
+    </w:lvl>
+    <w:lvl w:ilvl="4" w:tplc="04090003" w:tentative="1">
+      <w:start w:val="1"/>
+      <w:numFmt w:val="bullet"/>
+      <w:lvlText w:val="o"/>
+      <w:lvlJc w:val="left"/>
+      <w:pPr>
+        <w:ind w:left="4320" w:hanging="360"/>
+      </w:pPr>
+      <w:rPr>
+        <w:rFonts w:ascii="Courier New" w:hAnsi="Courier New" w:cs="Courier New" w:hint="default"/>
+      </w:rPr>
+    </w:lvl>
+    <w:lvl w:ilvl="5" w:tplc="04090005" w:tentative="1">
+      <w:start w:val="1"/>
+      <w:numFmt w:val="bullet"/>
+      <w:lvlText w:val=""/>
+      <w:lvlJc w:val="left"/>
+      <w:pPr>
+        <w:ind w:left="5040" w:hanging="360"/>
+      </w:pPr>
+      <w:rPr>
+        <w:rFonts w:ascii="Wingdings" w:hAnsi="Wingdings" w:hint="default"/>
+      </w:rPr>
+    </w:lvl>
+    <w:lvl w:ilvl="6" w:tplc="04090001" w:tentative="1">
+      <w:start w:val="1"/>
+      <w:numFmt w:val="bullet"/>
+      <w:lvlText w:val=""/>
+      <w:lvlJc w:val="left"/>
+      <w:pPr>
+        <w:ind w:left="5760" w:hanging="360"/>
+      </w:pPr>
+      <w:rPr>
+        <w:rFonts w:ascii="Symbol" w:hAnsi="Symbol" w:hint="default"/>
+      </w:rPr>
+    </w:lvl>
+    <w:lvl w:ilvl="7" w:tplc="04090003" w:tentative="1">
+      <w:start w:val="1"/>
+      <w:numFmt w:val="bullet"/>
+      <w:lvlText w:val="o"/>
+      <w:lvlJc w:val="left"/>
+      <w:pPr>
+        <w:ind w:left="6480" w:hanging="360"/>
+      </w:pPr>
+      <w:rPr>
+        <w:rFonts w:ascii="Courier New" w:hAnsi="Courier New" w:cs="Courier New" w:hint="default"/>
+      </w:rPr>
+    </w:lvl>
+    <w:lvl w:ilvl="8" w:tplc="04090005" w:tentative="1">
+      <w:start w:val="1"/>
+      <w:numFmt w:val="bullet"/>
+      <w:lvlText w:val=""/>
+      <w:lvlJc w:val="left"/>
+      <w:pPr>
+        <w:ind w:left="7200" w:hanging="360"/>
+      </w:pPr>
+      <w:rPr>
+        <w:rFonts w:ascii="Wingdings" w:hAnsi="Wingdings" w:hint="default"/>
+      </w:rPr>
+    </w:lvl>
+  </w:abstractNum>
+  <w:num w:numId="1">
+    <w:abstractNumId w:val="5"/>
+  </w:num>
+  <w:num w:numId="2">
+    <w:abstractNumId w:val="4"/>
+  </w:num>
+  <w:num w:numId="3">
+    <w:abstractNumId w:val="6"/>
+  </w:num>
+  <w:num w:numId="4">
+    <w:abstractNumId w:val="1"/>
+  </w:num>
+  <w:num w:numId="5">
+    <w:abstractNumId w:val="3"/>
+  </w:num>
+  <w:num w:numId="6">
+    <w:abstractNumId w:val="0"/>
+  </w:num>
+  <w:num w:numId="7">
+    <w:abstractNumId w:val="2"/>
+  </w:num>
+</w:numbering>
 </file>
 
 <file path=word/styles.xml><?xml version="1.0" encoding="utf-8"?>
@@ -206,6 +2671,17 @@
     <w:semiHidden/>
     <w:unhideWhenUsed/>
   </w:style>
+  <w:style w:type="paragraph" w:styleId="ListParagraph">
+    <w:name w:val="List Paragraph"/>
+    <w:basedOn w:val="Normal"/>
+    <w:uiPriority w:val="34"/>
+    <w:qFormat/>
+    <w:rsid w:val="00686ADC"/>
+    <w:pPr>
+      <w:ind w:left="720"/>
+      <w:contextualSpacing/>
+    </w:pPr>
+  </w:style>
 </w:styles>
 </file>
 
@@ -395,6 +2871,17 @@
     <w:uiPriority w:val="99"/>
     <w:semiHidden/>
     <w:unhideWhenUsed/>
+  </w:style>
+  <w:style w:type="paragraph" w:styleId="ListParagraph">
+    <w:name w:val="List Paragraph"/>
+    <w:basedOn w:val="Normal"/>
+    <w:uiPriority w:val="34"/>
+    <w:qFormat/>
+    <w:rsid w:val="00686ADC"/>
+    <w:pPr>
+      <w:ind w:left="720"/>
+      <w:contextualSpacing/>
+    </w:pPr>
   </w:style>
 </w:styles>
 </file>

</xml_diff>